<commit_message>
Chamaka Ghanam for Site - 19/02/2021
</commit_message>
<xml_diff>
--- a/chamaka-ghana/Chamaka Ghanam Malayalam Corrections.docx
+++ b/chamaka-ghana/Chamaka Ghanam Malayalam Corrections.docx
@@ -1,6 +1,6 @@
 
 <file path=word/document.xml><?xml version="1.0" encoding="utf-8"?>
-<w:document xmlns:wpc="http://schemas.microsoft.com/office/word/2010/wordprocessingCanvas" xmlns:cx="http://schemas.microsoft.com/office/drawing/2014/chartex" xmlns:cx1="http://schemas.microsoft.com/office/drawing/2015/9/8/chartex" xmlns:mc="http://schemas.openxmlformats.org/markup-compatibility/2006" xmlns:o="urn:schemas-microsoft-com:office:office" xmlns:r="http://schemas.openxmlformats.org/officeDocument/2006/relationships" xmlns:m="http://schemas.openxmlformats.org/officeDocument/2006/math" xmlns:v="urn:schemas-microsoft-com:vml" xmlns:wp14="http://schemas.microsoft.com/office/word/2010/wordprocessingDrawing" xmlns:wp="http://schemas.openxmlformats.org/drawingml/2006/wordprocessingDrawing" xmlns:w10="urn:schemas-microsoft-com:office:word" xmlns:w="http://schemas.openxmlformats.org/wordprocessingml/2006/main" xmlns:w14="http://schemas.microsoft.com/office/word/2010/wordml" xmlns:w15="http://schemas.microsoft.com/office/word/2012/wordml" xmlns:w16se="http://schemas.microsoft.com/office/word/2015/wordml/symex" xmlns:wpg="http://schemas.microsoft.com/office/word/2010/wordprocessingGroup" xmlns:wpi="http://schemas.microsoft.com/office/word/2010/wordprocessingInk" xmlns:wne="http://schemas.microsoft.com/office/word/2006/wordml" xmlns:wps="http://schemas.microsoft.com/office/word/2010/wordprocessingShape" mc:Ignorable="w14 w15 w16se wp14">
+<w:document xmlns:wpc="http://schemas.microsoft.com/office/word/2010/wordprocessingCanvas" xmlns:cx="http://schemas.microsoft.com/office/drawing/2014/chartex" xmlns:cx1="http://schemas.microsoft.com/office/drawing/2015/9/8/chartex" xmlns:cx2="http://schemas.microsoft.com/office/drawing/2015/10/21/chartex" xmlns:cx3="http://schemas.microsoft.com/office/drawing/2016/5/9/chartex" xmlns:cx4="http://schemas.microsoft.com/office/drawing/2016/5/10/chartex" xmlns:cx5="http://schemas.microsoft.com/office/drawing/2016/5/11/chartex" xmlns:cx6="http://schemas.microsoft.com/office/drawing/2016/5/12/chartex" xmlns:cx7="http://schemas.microsoft.com/office/drawing/2016/5/13/chartex" xmlns:cx8="http://schemas.microsoft.com/office/drawing/2016/5/14/chartex" xmlns:mc="http://schemas.openxmlformats.org/markup-compatibility/2006" xmlns:aink="http://schemas.microsoft.com/office/drawing/2016/ink" xmlns:am3d="http://schemas.microsoft.com/office/drawing/2017/model3d" xmlns:o="urn:schemas-microsoft-com:office:office" xmlns:r="http://schemas.openxmlformats.org/officeDocument/2006/relationships" xmlns:m="http://schemas.openxmlformats.org/officeDocument/2006/math" xmlns:v="urn:schemas-microsoft-com:vml" xmlns:wp14="http://schemas.microsoft.com/office/word/2010/wordprocessingDrawing" xmlns:wp="http://schemas.openxmlformats.org/drawingml/2006/wordprocessingDrawing" xmlns:w10="urn:schemas-microsoft-com:office:word" xmlns:w="http://schemas.openxmlformats.org/wordprocessingml/2006/main" xmlns:w14="http://schemas.microsoft.com/office/word/2010/wordml" xmlns:w15="http://schemas.microsoft.com/office/word/2012/wordml" xmlns:w16cex="http://schemas.microsoft.com/office/word/2018/wordml/cex" xmlns:w16cid="http://schemas.microsoft.com/office/word/2016/wordml/cid" xmlns:w16="http://schemas.microsoft.com/office/word/2018/wordml" xmlns:w16se="http://schemas.microsoft.com/office/word/2015/wordml/symex" xmlns:wpg="http://schemas.microsoft.com/office/word/2010/wordprocessingGroup" xmlns:wpi="http://schemas.microsoft.com/office/word/2010/wordprocessingInk" xmlns:wne="http://schemas.microsoft.com/office/word/2006/wordml" xmlns:wps="http://schemas.microsoft.com/office/word/2010/wordprocessingShape" mc:Ignorable="w14 w15 w16se w16cid w16 w16cex wp14">
   <w:body>
     <w:p>
       <w:pPr>
@@ -267,19 +267,8 @@
                 <w:sz w:val="28"/>
                 <w:szCs w:val="28"/>
               </w:rPr>
-              <w:t xml:space="preserve">1.0 Ganapati </w:t>
-            </w:r>
-            <w:proofErr w:type="spellStart"/>
-            <w:r>
-              <w:rPr>
-                <w:b/>
-                <w:bCs/>
-                <w:sz w:val="28"/>
-                <w:szCs w:val="28"/>
-              </w:rPr>
-              <w:t>Stuti</w:t>
-            </w:r>
-            <w:proofErr w:type="spellEnd"/>
+              <w:t>1.0 Ganapati Stuti</w:t>
+            </w:r>
           </w:p>
           <w:p>
             <w:pPr>
@@ -3999,8 +3988,6 @@
               </w:rPr>
               <w:t>–</w:t>
             </w:r>
-            <w:bookmarkStart w:id="0" w:name="_GoBack"/>
-            <w:bookmarkEnd w:id="0"/>
             <w:r>
               <w:rPr>
                 <w:rFonts w:ascii="BRH Malayalam Extra" w:hAnsi="BRH Malayalam Extra" w:cs="BRH Malayalam Extra"/>
@@ -5056,18 +5043,7 @@
                 <w:szCs w:val="36"/>
                 <w:highlight w:val="yellow"/>
               </w:rPr>
-              <w:t xml:space="preserve">P </w:t>
-            </w:r>
-            <w:proofErr w:type="spellStart"/>
-            <w:r>
-              <w:rPr>
-                <w:rFonts w:ascii="BRH Malayalam Extra" w:hAnsi="BRH Malayalam Extra" w:cs="BRH Malayalam Extra"/>
-                <w:color w:val="000000"/>
-                <w:sz w:val="36"/>
-                <w:szCs w:val="36"/>
-                <w:highlight w:val="yellow"/>
-              </w:rPr>
-              <w:t>E</w:t>
+              <w:t>P E</w:t>
             </w:r>
             <w:r>
               <w:rPr>
@@ -5078,44 +5054,23 @@
               </w:rPr>
               <w:t>r</w:t>
             </w:r>
-            <w:proofErr w:type="spellEnd"/>
-            <w:r>
-              <w:rPr>
-                <w:rFonts w:ascii="BRH Malayalam Extra" w:hAnsi="BRH Malayalam Extra" w:cs="BRH Malayalam Extra"/>
-                <w:color w:val="000000"/>
-                <w:sz w:val="30"/>
-                <w:szCs w:val="36"/>
-              </w:rPr>
-              <w:t>–</w:t>
-            </w:r>
-            <w:r>
-              <w:rPr>
-                <w:rFonts w:ascii="BRH Malayalam Extra" w:hAnsi="BRH Malayalam Extra" w:cs="BRH Malayalam Extra"/>
-                <w:color w:val="000000"/>
-                <w:sz w:val="36"/>
-                <w:szCs w:val="36"/>
-              </w:rPr>
-              <w:t>¥</w:t>
-            </w:r>
-            <w:proofErr w:type="spellStart"/>
-            <w:r>
-              <w:rPr>
-                <w:rFonts w:ascii="BRH Malayalam Extra" w:hAnsi="BRH Malayalam Extra" w:cs="BRH Malayalam Extra"/>
-                <w:color w:val="000000"/>
-                <w:sz w:val="36"/>
-                <w:szCs w:val="36"/>
-              </w:rPr>
-              <w:t>hx</w:t>
-            </w:r>
-            <w:proofErr w:type="spellEnd"/>
-            <w:r>
-              <w:rPr>
-                <w:rFonts w:ascii="BRH Malayalam Extra" w:hAnsi="BRH Malayalam Extra" w:cs="BRH Malayalam Extra"/>
-                <w:color w:val="000000"/>
-                <w:sz w:val="36"/>
-                <w:szCs w:val="36"/>
-              </w:rPr>
-              <w:t xml:space="preserve"> ¥</w:t>
+            <w:r>
+              <w:rPr>
+                <w:rFonts w:ascii="BRH Malayalam Extra" w:hAnsi="BRH Malayalam Extra" w:cs="BRH Malayalam Extra"/>
+                <w:color w:val="000000"/>
+                <w:sz w:val="30"/>
+                <w:szCs w:val="36"/>
+              </w:rPr>
+              <w:t>–</w:t>
+            </w:r>
+            <w:r>
+              <w:rPr>
+                <w:rFonts w:ascii="BRH Malayalam Extra" w:hAnsi="BRH Malayalam Extra" w:cs="BRH Malayalam Extra"/>
+                <w:color w:val="000000"/>
+                <w:sz w:val="36"/>
+                <w:szCs w:val="36"/>
+              </w:rPr>
+              <w:t>¥hx ¥</w:t>
             </w:r>
             <w:proofErr w:type="spellStart"/>
             <w:r>
@@ -5177,18 +5132,7 @@
                 <w:szCs w:val="36"/>
                 <w:highlight w:val="yellow"/>
               </w:rPr>
-              <w:t xml:space="preserve">P </w:t>
-            </w:r>
-            <w:proofErr w:type="spellStart"/>
-            <w:r>
-              <w:rPr>
-                <w:rFonts w:ascii="BRH Malayalam Extra" w:hAnsi="BRH Malayalam Extra" w:cs="BRH Malayalam Extra"/>
-                <w:color w:val="000000"/>
-                <w:sz w:val="36"/>
-                <w:szCs w:val="36"/>
-                <w:highlight w:val="yellow"/>
-              </w:rPr>
-              <w:t>E</w:t>
+              <w:t>P E</w:t>
             </w:r>
             <w:r>
               <w:rPr>
@@ -5199,7 +5143,6 @@
               </w:rPr>
               <w:t>r</w:t>
             </w:r>
-            <w:proofErr w:type="spellEnd"/>
             <w:r>
               <w:rPr>
                 <w:rFonts w:ascii="BRH Malayalam Extra" w:hAnsi="BRH Malayalam Extra" w:cs="BRH Malayalam Extra"/>
@@ -5327,27 +5270,7 @@
                 <w:sz w:val="36"/>
                 <w:szCs w:val="36"/>
               </w:rPr>
-              <w:t>¥</w:t>
-            </w:r>
-            <w:proofErr w:type="spellStart"/>
-            <w:r>
-              <w:rPr>
-                <w:rFonts w:ascii="BRH Malayalam Extra" w:hAnsi="BRH Malayalam Extra" w:cs="BRH Malayalam Extra"/>
-                <w:color w:val="000000"/>
-                <w:sz w:val="36"/>
-                <w:szCs w:val="36"/>
-              </w:rPr>
-              <w:t>hx</w:t>
-            </w:r>
-            <w:proofErr w:type="spellEnd"/>
-            <w:r>
-              <w:rPr>
-                <w:rFonts w:ascii="BRH Malayalam Extra" w:hAnsi="BRH Malayalam Extra" w:cs="BRH Malayalam Extra"/>
-                <w:color w:val="000000"/>
-                <w:sz w:val="36"/>
-                <w:szCs w:val="36"/>
-              </w:rPr>
-              <w:t xml:space="preserve"> ¥</w:t>
+              <w:t>¥hx ¥</w:t>
             </w:r>
             <w:proofErr w:type="spellStart"/>
             <w:r>
@@ -5805,6 +5728,413 @@
                 <w:szCs w:val="36"/>
               </w:rPr>
               <w:t>— P</w:t>
+            </w:r>
+          </w:p>
+        </w:tc>
+      </w:tr>
+      <w:tr>
+        <w:trPr>
+          <w:trHeight w:val="1076"/>
+        </w:trPr>
+        <w:tc>
+          <w:tcPr>
+            <w:tcW w:w="4615" w:type="dxa"/>
+          </w:tcPr>
+          <w:p>
+            <w:pPr>
+              <w:spacing w:before="0" w:line="240" w:lineRule="auto"/>
+              <w:rPr>
+                <w:b/>
+                <w:bCs/>
+                <w:sz w:val="28"/>
+                <w:szCs w:val="28"/>
+              </w:rPr>
+            </w:pPr>
+            <w:r>
+              <w:rPr>
+                <w:b/>
+                <w:bCs/>
+                <w:sz w:val="28"/>
+                <w:szCs w:val="28"/>
+              </w:rPr>
+              <w:t xml:space="preserve">Chapter – </w:t>
+            </w:r>
+            <w:proofErr w:type="spellStart"/>
+            <w:r>
+              <w:rPr>
+                <w:b/>
+                <w:bCs/>
+                <w:sz w:val="28"/>
+                <w:szCs w:val="28"/>
+              </w:rPr>
+              <w:t>garBASca</w:t>
+            </w:r>
+            <w:proofErr w:type="spellEnd"/>
+            <w:r>
+              <w:rPr>
+                <w:b/>
+                <w:bCs/>
+                <w:sz w:val="28"/>
+                <w:szCs w:val="28"/>
+              </w:rPr>
+              <w:t xml:space="preserve"> me, 1.10</w:t>
+            </w:r>
+          </w:p>
+          <w:p>
+            <w:pPr>
+              <w:spacing w:before="0" w:line="240" w:lineRule="auto"/>
+              <w:rPr>
+                <w:b/>
+                <w:bCs/>
+                <w:sz w:val="28"/>
+                <w:szCs w:val="28"/>
+              </w:rPr>
+            </w:pPr>
+            <w:r>
+              <w:rPr>
+                <w:b/>
+                <w:bCs/>
+                <w:sz w:val="28"/>
+                <w:szCs w:val="28"/>
+              </w:rPr>
+              <w:t xml:space="preserve">Item no. – </w:t>
+            </w:r>
+            <w:r>
+              <w:rPr>
+                <w:b/>
+                <w:bCs/>
+                <w:sz w:val="28"/>
+                <w:szCs w:val="28"/>
+              </w:rPr>
+              <w:t>88</w:t>
+            </w:r>
+          </w:p>
+          <w:p>
+            <w:pPr>
+              <w:spacing w:before="0" w:line="240" w:lineRule="auto"/>
+              <w:rPr>
+                <w:b/>
+                <w:bCs/>
+                <w:sz w:val="28"/>
+                <w:szCs w:val="28"/>
+              </w:rPr>
+            </w:pPr>
+            <w:r>
+              <w:rPr>
+                <w:b/>
+                <w:bCs/>
+                <w:sz w:val="28"/>
+                <w:szCs w:val="28"/>
+              </w:rPr>
+              <w:t xml:space="preserve">Position – </w:t>
+            </w:r>
+            <w:r>
+              <w:rPr>
+                <w:b/>
+                <w:bCs/>
+                <w:sz w:val="28"/>
+                <w:szCs w:val="28"/>
+              </w:rPr>
+              <w:t>towards end</w:t>
+            </w:r>
+          </w:p>
+        </w:tc>
+        <w:tc>
+          <w:tcPr>
+            <w:tcW w:w="4536" w:type="dxa"/>
+          </w:tcPr>
+          <w:p>
+            <w:pPr>
+              <w:spacing w:before="0" w:line="240" w:lineRule="auto"/>
+              <w:rPr>
+                <w:rFonts w:ascii="BRH Malayalam Extra" w:hAnsi="BRH Malayalam Extra" w:cs="BRH Malayalam Extra"/>
+                <w:color w:val="000000"/>
+                <w:sz w:val="36"/>
+                <w:szCs w:val="36"/>
+              </w:rPr>
+            </w:pPr>
+            <w:r>
+              <w:rPr>
+                <w:rFonts w:ascii="BRH Malayalam Extra" w:hAnsi="BRH Malayalam Extra" w:cs="BRH Malayalam Extra"/>
+                <w:sz w:val="36"/>
+                <w:szCs w:val="36"/>
+                <w:highlight w:val="yellow"/>
+              </w:rPr>
+              <w:t>¥</w:t>
+            </w:r>
+            <w:proofErr w:type="spellStart"/>
+            <w:r>
+              <w:rPr>
+                <w:rFonts w:ascii="BRH Malayalam Extra" w:hAnsi="BRH Malayalam Extra" w:cs="BRH Malayalam Extra"/>
+                <w:sz w:val="36"/>
+                <w:szCs w:val="36"/>
+                <w:highlight w:val="yellow"/>
+              </w:rPr>
+              <w:t>qxö</w:t>
+            </w:r>
+            <w:r>
+              <w:rPr>
+                <w:rFonts w:ascii="BRH Malayalam Extra" w:hAnsi="BRH Malayalam Extra" w:cs="BRH Malayalam Extra"/>
+                <w:sz w:val="36"/>
+                <w:szCs w:val="36"/>
+              </w:rPr>
+              <w:t>Z</w:t>
+            </w:r>
+            <w:proofErr w:type="spellEnd"/>
+            <w:r>
+              <w:rPr>
+                <w:rFonts w:ascii="BRH Malayalam Extra" w:hAnsi="BRH Malayalam Extra" w:cs="BRH Malayalam Extra"/>
+                <w:sz w:val="30"/>
+                <w:szCs w:val="36"/>
+              </w:rPr>
+              <w:t>–</w:t>
+            </w:r>
+            <w:r>
+              <w:rPr>
+                <w:rFonts w:ascii="BRH Devanagari Extra" w:hAnsi="BRH Devanagari Extra" w:cs="BRH Malayalam Extra"/>
+                <w:sz w:val="32"/>
+                <w:szCs w:val="36"/>
+              </w:rPr>
+              <w:t>ò</w:t>
+            </w:r>
+            <w:r>
+              <w:rPr>
+                <w:rFonts w:ascii="BRH Malayalam Extra" w:hAnsi="BRH Malayalam Extra" w:cs="BRH Malayalam Extra"/>
+                <w:sz w:val="30"/>
+                <w:szCs w:val="36"/>
+              </w:rPr>
+              <w:t>–</w:t>
+            </w:r>
+            <w:r>
+              <w:rPr>
+                <w:rFonts w:ascii="BRH Malayalam Extra" w:hAnsi="BRH Malayalam Extra" w:cs="BRH Malayalam Extra"/>
+                <w:sz w:val="36"/>
+                <w:szCs w:val="36"/>
+              </w:rPr>
+              <w:t xml:space="preserve"> ¥</w:t>
+            </w:r>
+            <w:proofErr w:type="spellStart"/>
+            <w:r>
+              <w:rPr>
+                <w:rFonts w:ascii="BRH Malayalam Extra" w:hAnsi="BRH Malayalam Extra" w:cs="BRH Malayalam Extra"/>
+                <w:sz w:val="36"/>
+                <w:szCs w:val="36"/>
+              </w:rPr>
+              <w:t>öqxöZ</w:t>
+            </w:r>
+            <w:proofErr w:type="spellEnd"/>
+            <w:r>
+              <w:rPr>
+                <w:rFonts w:ascii="BRH Malayalam Extra" w:hAnsi="BRH Malayalam Extra" w:cs="BRH Malayalam Extra"/>
+                <w:sz w:val="36"/>
+                <w:szCs w:val="36"/>
+              </w:rPr>
+              <w:t xml:space="preserve">—I </w:t>
+            </w:r>
+            <w:proofErr w:type="spellStart"/>
+            <w:r>
+              <w:rPr>
+                <w:rFonts w:ascii="BRH Devanagari Extra" w:hAnsi="BRH Devanagari Extra" w:cs="BRH Malayalam Extra"/>
+                <w:sz w:val="28"/>
+                <w:szCs w:val="36"/>
+              </w:rPr>
+              <w:t>Æ</w:t>
+            </w:r>
+            <w:r>
+              <w:rPr>
+                <w:rFonts w:ascii="BRH Malayalam Extra" w:hAnsi="BRH Malayalam Extra" w:cs="BRH Malayalam Extra"/>
+                <w:sz w:val="36"/>
+                <w:szCs w:val="36"/>
+              </w:rPr>
+              <w:t>j</w:t>
+            </w:r>
+            <w:proofErr w:type="spellEnd"/>
+            <w:r>
+              <w:rPr>
+                <w:rFonts w:ascii="BRH Malayalam Extra" w:hAnsi="BRH Malayalam Extra" w:cs="BRH Malayalam Extra"/>
+                <w:sz w:val="30"/>
+                <w:szCs w:val="36"/>
+              </w:rPr>
+              <w:t>–</w:t>
+            </w:r>
+            <w:r>
+              <w:rPr>
+                <w:rFonts w:ascii="BRH Malayalam Extra" w:hAnsi="BRH Malayalam Extra" w:cs="BRH Malayalam Extra"/>
+                <w:sz w:val="36"/>
+                <w:szCs w:val="36"/>
+              </w:rPr>
+              <w:t xml:space="preserve">¥¹d— </w:t>
+            </w:r>
+            <w:proofErr w:type="spellStart"/>
+            <w:r>
+              <w:rPr>
+                <w:rFonts w:ascii="BRH Malayalam Extra" w:hAnsi="BRH Malayalam Extra" w:cs="BRH Malayalam Extra"/>
+                <w:sz w:val="36"/>
+                <w:szCs w:val="36"/>
+              </w:rPr>
+              <w:t>KmðZxI</w:t>
+            </w:r>
+            <w:proofErr w:type="spellEnd"/>
+            <w:r>
+              <w:rPr>
+                <w:rFonts w:ascii="BRH Malayalam Extra" w:hAnsi="BRH Malayalam Extra" w:cs="BRH Malayalam Extra"/>
+                <w:sz w:val="36"/>
+                <w:szCs w:val="36"/>
+              </w:rPr>
+              <w:t xml:space="preserve"> |</w:t>
+            </w:r>
+          </w:p>
+        </w:tc>
+        <w:tc>
+          <w:tcPr>
+            <w:tcW w:w="5386" w:type="dxa"/>
+          </w:tcPr>
+          <w:p>
+            <w:pPr>
+              <w:widowControl w:val="0"/>
+              <w:tabs>
+                <w:tab w:val="left" w:pos="4366"/>
+              </w:tabs>
+              <w:autoSpaceDE w:val="0"/>
+              <w:autoSpaceDN w:val="0"/>
+              <w:adjustRightInd w:val="0"/>
+              <w:spacing w:line="264" w:lineRule="auto"/>
+              <w:rPr>
+                <w:rFonts w:ascii="BRH Malayalam Extra" w:hAnsi="BRH Malayalam Extra" w:cs="BRH Malayalam Extra"/>
+                <w:color w:val="000000"/>
+                <w:sz w:val="36"/>
+                <w:szCs w:val="36"/>
+              </w:rPr>
+            </w:pPr>
+            <w:r>
+              <w:rPr>
+                <w:rFonts w:ascii="BRH Malayalam Extra" w:hAnsi="BRH Malayalam Extra" w:cs="BRH Malayalam Extra"/>
+                <w:sz w:val="36"/>
+                <w:szCs w:val="36"/>
+                <w:highlight w:val="green"/>
+              </w:rPr>
+              <w:t>¥</w:t>
+            </w:r>
+            <w:proofErr w:type="spellStart"/>
+            <w:r>
+              <w:rPr>
+                <w:rFonts w:ascii="BRH Malayalam Extra" w:hAnsi="BRH Malayalam Extra" w:cs="BRH Malayalam Extra"/>
+                <w:sz w:val="36"/>
+                <w:szCs w:val="36"/>
+                <w:highlight w:val="green"/>
+              </w:rPr>
+              <w:t>öqx</w:t>
+            </w:r>
+            <w:r>
+              <w:rPr>
+                <w:rFonts w:ascii="BRH Malayalam Extra" w:hAnsi="BRH Malayalam Extra" w:cs="BRH Malayalam Extra"/>
+                <w:sz w:val="36"/>
+                <w:szCs w:val="36"/>
+              </w:rPr>
+              <w:t>öZ</w:t>
+            </w:r>
+            <w:proofErr w:type="spellEnd"/>
+            <w:r>
+              <w:rPr>
+                <w:rFonts w:ascii="BRH Malayalam Extra" w:hAnsi="BRH Malayalam Extra" w:cs="BRH Malayalam Extra"/>
+                <w:sz w:val="30"/>
+                <w:szCs w:val="36"/>
+              </w:rPr>
+              <w:t>–</w:t>
+            </w:r>
+            <w:r>
+              <w:rPr>
+                <w:rFonts w:ascii="BRH Devanagari Extra" w:hAnsi="BRH Devanagari Extra" w:cs="BRH Malayalam Extra"/>
+                <w:sz w:val="32"/>
+                <w:szCs w:val="36"/>
+              </w:rPr>
+              <w:t>ò</w:t>
+            </w:r>
+            <w:r>
+              <w:rPr>
+                <w:rFonts w:ascii="BRH Malayalam Extra" w:hAnsi="BRH Malayalam Extra" w:cs="BRH Malayalam Extra"/>
+                <w:sz w:val="30"/>
+                <w:szCs w:val="36"/>
+              </w:rPr>
+              <w:t>–</w:t>
+            </w:r>
+            <w:r>
+              <w:rPr>
+                <w:rFonts w:ascii="BRH Malayalam Extra" w:hAnsi="BRH Malayalam Extra" w:cs="BRH Malayalam Extra"/>
+                <w:sz w:val="36"/>
+                <w:szCs w:val="36"/>
+              </w:rPr>
+              <w:t xml:space="preserve"> ¥</w:t>
+            </w:r>
+            <w:proofErr w:type="spellStart"/>
+            <w:r>
+              <w:rPr>
+                <w:rFonts w:ascii="BRH Malayalam Extra" w:hAnsi="BRH Malayalam Extra" w:cs="BRH Malayalam Extra"/>
+                <w:sz w:val="36"/>
+                <w:szCs w:val="36"/>
+              </w:rPr>
+              <w:t>öqxöZ</w:t>
+            </w:r>
+            <w:proofErr w:type="spellEnd"/>
+            <w:r>
+              <w:rPr>
+                <w:rFonts w:ascii="BRH Malayalam Extra" w:hAnsi="BRH Malayalam Extra" w:cs="BRH Malayalam Extra"/>
+                <w:sz w:val="36"/>
+                <w:szCs w:val="36"/>
+              </w:rPr>
+              <w:t xml:space="preserve">—I </w:t>
+            </w:r>
+            <w:proofErr w:type="spellStart"/>
+            <w:r>
+              <w:rPr>
+                <w:rFonts w:ascii="BRH Devanagari Extra" w:hAnsi="BRH Devanagari Extra" w:cs="BRH Malayalam Extra"/>
+                <w:sz w:val="28"/>
+                <w:szCs w:val="36"/>
+              </w:rPr>
+              <w:t>Æ</w:t>
+            </w:r>
+            <w:r>
+              <w:rPr>
+                <w:rFonts w:ascii="BRH Malayalam Extra" w:hAnsi="BRH Malayalam Extra" w:cs="BRH Malayalam Extra"/>
+                <w:sz w:val="36"/>
+                <w:szCs w:val="36"/>
+              </w:rPr>
+              <w:t>j</w:t>
+            </w:r>
+            <w:proofErr w:type="spellEnd"/>
+            <w:r>
+              <w:rPr>
+                <w:rFonts w:ascii="BRH Malayalam Extra" w:hAnsi="BRH Malayalam Extra" w:cs="BRH Malayalam Extra"/>
+                <w:sz w:val="30"/>
+                <w:szCs w:val="36"/>
+              </w:rPr>
+              <w:t>–</w:t>
+            </w:r>
+            <w:r>
+              <w:rPr>
+                <w:rFonts w:ascii="BRH Malayalam Extra" w:hAnsi="BRH Malayalam Extra" w:cs="BRH Malayalam Extra"/>
+                <w:sz w:val="36"/>
+                <w:szCs w:val="36"/>
+              </w:rPr>
+              <w:t xml:space="preserve">¥¹d— </w:t>
+            </w:r>
+            <w:proofErr w:type="spellStart"/>
+            <w:r>
+              <w:rPr>
+                <w:rFonts w:ascii="BRH Malayalam Extra" w:hAnsi="BRH Malayalam Extra" w:cs="BRH Malayalam Extra"/>
+                <w:sz w:val="36"/>
+                <w:szCs w:val="36"/>
+              </w:rPr>
+              <w:t>KmðZxI</w:t>
+            </w:r>
+            <w:proofErr w:type="spellEnd"/>
+            <w:r>
+              <w:rPr>
+                <w:rFonts w:ascii="BRH Malayalam Extra" w:hAnsi="BRH Malayalam Extra" w:cs="BRH Malayalam Extra"/>
+                <w:sz w:val="36"/>
+                <w:szCs w:val="36"/>
+              </w:rPr>
+              <w:t xml:space="preserve"> |</w:t>
             </w:r>
           </w:p>
         </w:tc>
@@ -6911,6 +7241,30 @@
           <w:u w:val="single"/>
         </w:rPr>
       </w:pPr>
+    </w:p>
+    <w:p>
+      <w:pPr>
+        <w:jc w:val="center"/>
+        <w:rPr>
+          <w:b/>
+          <w:bCs/>
+          <w:sz w:val="32"/>
+          <w:szCs w:val="32"/>
+          <w:u w:val="single"/>
+        </w:rPr>
+      </w:pPr>
+    </w:p>
+    <w:p>
+      <w:pPr>
+        <w:jc w:val="center"/>
+        <w:rPr>
+          <w:b/>
+          <w:bCs/>
+          <w:sz w:val="32"/>
+          <w:szCs w:val="32"/>
+          <w:u w:val="single"/>
+        </w:rPr>
+      </w:pPr>
       <w:r>
         <w:rPr>
           <w:b/>
@@ -6919,6 +7273,7 @@
           <w:szCs w:val="32"/>
           <w:u w:val="single"/>
         </w:rPr>
+        <w:lastRenderedPageBreak/>
         <w:t xml:space="preserve">TS </w:t>
       </w:r>
       <w:proofErr w:type="spellStart"/>
@@ -7198,25 +7553,14 @@
                 <w:szCs w:val="28"/>
               </w:rPr>
             </w:pPr>
-            <w:proofErr w:type="spellStart"/>
-            <w:r>
-              <w:rPr>
-                <w:b/>
-                <w:bCs/>
-                <w:sz w:val="28"/>
-                <w:szCs w:val="28"/>
-              </w:rPr>
-              <w:t>AnuvAkam</w:t>
-            </w:r>
-            <w:proofErr w:type="spellEnd"/>
-            <w:r>
-              <w:rPr>
-                <w:b/>
-                <w:bCs/>
-                <w:sz w:val="28"/>
-                <w:szCs w:val="28"/>
-              </w:rPr>
-              <w:t xml:space="preserve"> 2</w:t>
+            <w:r>
+              <w:rPr>
+                <w:b/>
+                <w:bCs/>
+                <w:sz w:val="28"/>
+                <w:szCs w:val="28"/>
+              </w:rPr>
+              <w:t>AnuvAkam 2</w:t>
             </w:r>
           </w:p>
           <w:p>
@@ -7559,26 +7903,14 @@
                 <w:szCs w:val="28"/>
               </w:rPr>
             </w:pPr>
-            <w:proofErr w:type="spellStart"/>
-            <w:r>
-              <w:rPr>
-                <w:b/>
-                <w:bCs/>
-                <w:sz w:val="28"/>
-                <w:szCs w:val="28"/>
-              </w:rPr>
-              <w:lastRenderedPageBreak/>
-              <w:t>AnuvAkam</w:t>
-            </w:r>
-            <w:proofErr w:type="spellEnd"/>
-            <w:r>
-              <w:rPr>
-                <w:b/>
-                <w:bCs/>
-                <w:sz w:val="28"/>
-                <w:szCs w:val="28"/>
-              </w:rPr>
-              <w:t xml:space="preserve"> 2</w:t>
+            <w:r>
+              <w:rPr>
+                <w:b/>
+                <w:bCs/>
+                <w:sz w:val="28"/>
+                <w:szCs w:val="28"/>
+              </w:rPr>
+              <w:t>AnuvAkam 2</w:t>
             </w:r>
           </w:p>
           <w:p>
@@ -7862,25 +8194,14 @@
                 <w:szCs w:val="28"/>
               </w:rPr>
             </w:pPr>
-            <w:proofErr w:type="spellStart"/>
-            <w:r>
-              <w:rPr>
-                <w:b/>
-                <w:bCs/>
-                <w:sz w:val="28"/>
-                <w:szCs w:val="28"/>
-              </w:rPr>
-              <w:t>AnuvAkam</w:t>
-            </w:r>
-            <w:proofErr w:type="spellEnd"/>
-            <w:r>
-              <w:rPr>
-                <w:b/>
-                <w:bCs/>
-                <w:sz w:val="28"/>
-                <w:szCs w:val="28"/>
-              </w:rPr>
-              <w:t xml:space="preserve"> 3</w:t>
+            <w:r>
+              <w:rPr>
+                <w:b/>
+                <w:bCs/>
+                <w:sz w:val="28"/>
+                <w:szCs w:val="28"/>
+              </w:rPr>
+              <w:t>AnuvAkam 3</w:t>
             </w:r>
           </w:p>
           <w:p>
@@ -8335,25 +8656,14 @@
                 <w:szCs w:val="28"/>
               </w:rPr>
             </w:pPr>
-            <w:proofErr w:type="spellStart"/>
-            <w:r>
-              <w:rPr>
-                <w:b/>
-                <w:bCs/>
-                <w:sz w:val="28"/>
-                <w:szCs w:val="28"/>
-              </w:rPr>
-              <w:t>AnuvAkam</w:t>
-            </w:r>
-            <w:proofErr w:type="spellEnd"/>
-            <w:r>
-              <w:rPr>
-                <w:b/>
-                <w:bCs/>
-                <w:sz w:val="28"/>
-                <w:szCs w:val="28"/>
-              </w:rPr>
-              <w:t xml:space="preserve"> 3</w:t>
+            <w:r>
+              <w:rPr>
+                <w:b/>
+                <w:bCs/>
+                <w:sz w:val="28"/>
+                <w:szCs w:val="28"/>
+              </w:rPr>
+              <w:t>AnuvAkam 3</w:t>
             </w:r>
           </w:p>
           <w:p>
@@ -8526,19 +8836,8 @@
                 <w:sz w:val="36"/>
                 <w:szCs w:val="36"/>
               </w:rPr>
-              <w:t xml:space="preserve"> </w:t>
-            </w:r>
-            <w:proofErr w:type="spellStart"/>
-            <w:r>
-              <w:rPr>
-                <w:rFonts w:ascii="BRH Malayalam Extra" w:hAnsi="BRH Malayalam Extra" w:cs="BRH Malayalam Extra"/>
-                <w:color w:val="000000"/>
-                <w:sz w:val="36"/>
-                <w:szCs w:val="36"/>
-              </w:rPr>
-              <w:t>Px</w:t>
-            </w:r>
-            <w:proofErr w:type="spellEnd"/>
+              <w:t xml:space="preserve"> Px</w:t>
+            </w:r>
           </w:p>
         </w:tc>
         <w:tc>
@@ -8664,19 +8963,8 @@
                 <w:sz w:val="36"/>
                 <w:szCs w:val="36"/>
               </w:rPr>
-              <w:t xml:space="preserve"> </w:t>
-            </w:r>
-            <w:proofErr w:type="spellStart"/>
-            <w:r>
-              <w:rPr>
-                <w:rFonts w:ascii="BRH Malayalam Extra" w:hAnsi="BRH Malayalam Extra" w:cs="BRH Malayalam Extra"/>
-                <w:color w:val="000000"/>
-                <w:sz w:val="36"/>
-                <w:szCs w:val="36"/>
-              </w:rPr>
-              <w:t>Px</w:t>
-            </w:r>
-            <w:proofErr w:type="spellEnd"/>
+              <w:t xml:space="preserve"> Px</w:t>
+            </w:r>
           </w:p>
         </w:tc>
       </w:tr>
@@ -8698,25 +8986,14 @@
                 <w:szCs w:val="28"/>
               </w:rPr>
             </w:pPr>
-            <w:proofErr w:type="spellStart"/>
-            <w:r>
-              <w:rPr>
-                <w:b/>
-                <w:bCs/>
-                <w:sz w:val="28"/>
-                <w:szCs w:val="28"/>
-              </w:rPr>
-              <w:t>AnuvAkam</w:t>
-            </w:r>
-            <w:proofErr w:type="spellEnd"/>
-            <w:r>
-              <w:rPr>
-                <w:b/>
-                <w:bCs/>
-                <w:sz w:val="28"/>
-                <w:szCs w:val="28"/>
-              </w:rPr>
-              <w:t xml:space="preserve"> 3</w:t>
+            <w:r>
+              <w:rPr>
+                <w:b/>
+                <w:bCs/>
+                <w:sz w:val="28"/>
+                <w:szCs w:val="28"/>
+              </w:rPr>
+              <w:t>AnuvAkam 3</w:t>
             </w:r>
           </w:p>
           <w:p>
@@ -8870,27 +9147,7 @@
                 <w:sz w:val="36"/>
                 <w:szCs w:val="36"/>
               </w:rPr>
-              <w:t xml:space="preserve"> </w:t>
-            </w:r>
-            <w:proofErr w:type="spellStart"/>
-            <w:r>
-              <w:rPr>
-                <w:rFonts w:ascii="BRH Malayalam Extra" w:hAnsi="BRH Malayalam Extra" w:cs="BRH Malayalam Extra"/>
-                <w:color w:val="000000"/>
-                <w:sz w:val="36"/>
-                <w:szCs w:val="36"/>
-              </w:rPr>
-              <w:t>Px</w:t>
-            </w:r>
-            <w:proofErr w:type="spellEnd"/>
-            <w:r>
-              <w:rPr>
-                <w:rFonts w:ascii="BRH Malayalam Extra" w:hAnsi="BRH Malayalam Extra" w:cs="BRH Malayalam Extra"/>
-                <w:color w:val="000000"/>
-                <w:sz w:val="36"/>
-                <w:szCs w:val="36"/>
-              </w:rPr>
-              <w:t xml:space="preserve"> dx—</w:t>
+              <w:t xml:space="preserve"> Px dx—</w:t>
             </w:r>
             <w:proofErr w:type="spellStart"/>
             <w:r>
@@ -9008,27 +9265,7 @@
                 <w:sz w:val="36"/>
                 <w:szCs w:val="36"/>
               </w:rPr>
-              <w:t xml:space="preserve"> </w:t>
-            </w:r>
-            <w:proofErr w:type="spellStart"/>
-            <w:r>
-              <w:rPr>
-                <w:rFonts w:ascii="BRH Malayalam Extra" w:hAnsi="BRH Malayalam Extra" w:cs="BRH Malayalam Extra"/>
-                <w:color w:val="000000"/>
-                <w:sz w:val="36"/>
-                <w:szCs w:val="36"/>
-              </w:rPr>
-              <w:t>Px</w:t>
-            </w:r>
-            <w:proofErr w:type="spellEnd"/>
-            <w:r>
-              <w:rPr>
-                <w:rFonts w:ascii="BRH Malayalam Extra" w:hAnsi="BRH Malayalam Extra" w:cs="BRH Malayalam Extra"/>
-                <w:color w:val="000000"/>
-                <w:sz w:val="36"/>
-                <w:szCs w:val="36"/>
-              </w:rPr>
-              <w:t xml:space="preserve"> dx—</w:t>
+              <w:t xml:space="preserve"> Px dx—</w:t>
             </w:r>
             <w:proofErr w:type="spellStart"/>
             <w:r>
@@ -9080,25 +9317,14 @@
                 <w:szCs w:val="28"/>
               </w:rPr>
             </w:pPr>
-            <w:proofErr w:type="spellStart"/>
-            <w:r>
-              <w:rPr>
-                <w:b/>
-                <w:bCs/>
-                <w:sz w:val="28"/>
-                <w:szCs w:val="28"/>
-              </w:rPr>
-              <w:t>AnuvAkam</w:t>
-            </w:r>
-            <w:proofErr w:type="spellEnd"/>
-            <w:r>
-              <w:rPr>
-                <w:b/>
-                <w:bCs/>
-                <w:sz w:val="28"/>
-                <w:szCs w:val="28"/>
-              </w:rPr>
-              <w:t xml:space="preserve"> 4</w:t>
+            <w:r>
+              <w:rPr>
+                <w:b/>
+                <w:bCs/>
+                <w:sz w:val="28"/>
+                <w:szCs w:val="28"/>
+              </w:rPr>
+              <w:t>AnuvAkam 4</w:t>
             </w:r>
           </w:p>
           <w:p>
@@ -9155,27 +9381,7 @@
                 <w:sz w:val="36"/>
                 <w:szCs w:val="36"/>
               </w:rPr>
-              <w:t>¥</w:t>
-            </w:r>
-            <w:proofErr w:type="spellStart"/>
-            <w:r>
-              <w:rPr>
-                <w:rFonts w:ascii="BRH Malayalam Extra" w:hAnsi="BRH Malayalam Extra" w:cs="BRH Malayalam Extra"/>
-                <w:color w:val="000000"/>
-                <w:sz w:val="36"/>
-                <w:szCs w:val="36"/>
-              </w:rPr>
-              <w:t>Px</w:t>
-            </w:r>
-            <w:proofErr w:type="spellEnd"/>
-            <w:r>
-              <w:rPr>
-                <w:rFonts w:ascii="BRH Malayalam Extra" w:hAnsi="BRH Malayalam Extra" w:cs="BRH Malayalam Extra"/>
-                <w:color w:val="000000"/>
-                <w:sz w:val="36"/>
-                <w:szCs w:val="36"/>
-              </w:rPr>
-              <w:t>ª M¢</w:t>
+              <w:t>¥Pxª M¢</w:t>
             </w:r>
             <w:r>
               <w:rPr>
@@ -9235,27 +9441,7 @@
                 <w:sz w:val="36"/>
                 <w:szCs w:val="36"/>
               </w:rPr>
-              <w:t xml:space="preserve"> ¥</w:t>
-            </w:r>
-            <w:proofErr w:type="spellStart"/>
-            <w:r>
-              <w:rPr>
-                <w:rFonts w:ascii="BRH Malayalam Extra" w:hAnsi="BRH Malayalam Extra" w:cs="BRH Malayalam Extra"/>
-                <w:color w:val="000000"/>
-                <w:sz w:val="36"/>
-                <w:szCs w:val="36"/>
-              </w:rPr>
-              <w:t>Px</w:t>
-            </w:r>
-            <w:proofErr w:type="spellEnd"/>
-            <w:r>
-              <w:rPr>
-                <w:rFonts w:ascii="BRH Malayalam Extra" w:hAnsi="BRH Malayalam Extra" w:cs="BRH Malayalam Extra"/>
-                <w:color w:val="000000"/>
-                <w:sz w:val="36"/>
-                <w:szCs w:val="36"/>
-              </w:rPr>
-              <w:t>ª M¢</w:t>
+              <w:t xml:space="preserve"> ¥Pxª M¢</w:t>
             </w:r>
             <w:r>
               <w:rPr>
@@ -9315,6 +9501,25 @@
                 <w:sz w:val="36"/>
                 <w:szCs w:val="36"/>
               </w:rPr>
+              <w:t>¥Pxª M¢</w:t>
+            </w:r>
+            <w:r>
+              <w:rPr>
+                <w:rFonts w:ascii="BRH Malayalam Extra" w:hAnsi="BRH Malayalam Extra" w:cs="BRH Malayalam Extra"/>
+                <w:color w:val="000000"/>
+                <w:sz w:val="36"/>
+                <w:szCs w:val="36"/>
+                <w:highlight w:val="green"/>
+              </w:rPr>
+              <w:t xml:space="preserve">ªK§ P— </w:t>
+            </w:r>
+            <w:r>
+              <w:rPr>
+                <w:rFonts w:ascii="BRH Malayalam Extra" w:hAnsi="BRH Malayalam Extra" w:cs="BRH Malayalam Extra"/>
+                <w:color w:val="000000"/>
+                <w:sz w:val="36"/>
+                <w:szCs w:val="36"/>
+              </w:rPr>
               <w:t>¥</w:t>
             </w:r>
             <w:proofErr w:type="spellStart"/>
@@ -9325,45 +9530,6 @@
                 <w:sz w:val="36"/>
                 <w:szCs w:val="36"/>
               </w:rPr>
-              <w:t>Px</w:t>
-            </w:r>
-            <w:proofErr w:type="spellEnd"/>
-            <w:r>
-              <w:rPr>
-                <w:rFonts w:ascii="BRH Malayalam Extra" w:hAnsi="BRH Malayalam Extra" w:cs="BRH Malayalam Extra"/>
-                <w:color w:val="000000"/>
-                <w:sz w:val="36"/>
-                <w:szCs w:val="36"/>
-              </w:rPr>
-              <w:t>ª M¢</w:t>
-            </w:r>
-            <w:r>
-              <w:rPr>
-                <w:rFonts w:ascii="BRH Malayalam Extra" w:hAnsi="BRH Malayalam Extra" w:cs="BRH Malayalam Extra"/>
-                <w:color w:val="000000"/>
-                <w:sz w:val="36"/>
-                <w:szCs w:val="36"/>
-                <w:highlight w:val="green"/>
-              </w:rPr>
-              <w:t xml:space="preserve">ªK§ P— </w:t>
-            </w:r>
-            <w:r>
-              <w:rPr>
-                <w:rFonts w:ascii="BRH Malayalam Extra" w:hAnsi="BRH Malayalam Extra" w:cs="BRH Malayalam Extra"/>
-                <w:color w:val="000000"/>
-                <w:sz w:val="36"/>
-                <w:szCs w:val="36"/>
-              </w:rPr>
-              <w:t>¥</w:t>
-            </w:r>
-            <w:proofErr w:type="spellStart"/>
-            <w:r>
-              <w:rPr>
-                <w:rFonts w:ascii="BRH Malayalam Extra" w:hAnsi="BRH Malayalam Extra" w:cs="BRH Malayalam Extra"/>
-                <w:color w:val="000000"/>
-                <w:sz w:val="36"/>
-                <w:szCs w:val="36"/>
-              </w:rPr>
               <w:t>i</w:t>
             </w:r>
             <w:proofErr w:type="spellEnd"/>
@@ -9403,27 +9569,7 @@
                 <w:sz w:val="36"/>
                 <w:szCs w:val="36"/>
               </w:rPr>
-              <w:t xml:space="preserve"> ¥</w:t>
-            </w:r>
-            <w:proofErr w:type="spellStart"/>
-            <w:r>
-              <w:rPr>
-                <w:rFonts w:ascii="BRH Malayalam Extra" w:hAnsi="BRH Malayalam Extra" w:cs="BRH Malayalam Extra"/>
-                <w:color w:val="000000"/>
-                <w:sz w:val="36"/>
-                <w:szCs w:val="36"/>
-              </w:rPr>
-              <w:t>Px</w:t>
-            </w:r>
-            <w:proofErr w:type="spellEnd"/>
-            <w:r>
-              <w:rPr>
-                <w:rFonts w:ascii="BRH Malayalam Extra" w:hAnsi="BRH Malayalam Extra" w:cs="BRH Malayalam Extra"/>
-                <w:color w:val="000000"/>
-                <w:sz w:val="36"/>
-                <w:szCs w:val="36"/>
-              </w:rPr>
-              <w:t>ª M¢</w:t>
+              <w:t xml:space="preserve"> ¥Pxª M¢</w:t>
             </w:r>
             <w:r>
               <w:rPr>
@@ -9564,25 +9710,15 @@
                 <w:szCs w:val="28"/>
               </w:rPr>
             </w:pPr>
-            <w:proofErr w:type="spellStart"/>
-            <w:r>
-              <w:rPr>
-                <w:b/>
-                <w:bCs/>
-                <w:sz w:val="28"/>
-                <w:szCs w:val="28"/>
-              </w:rPr>
-              <w:t>AnuvAkam</w:t>
-            </w:r>
-            <w:proofErr w:type="spellEnd"/>
-            <w:r>
-              <w:rPr>
-                <w:b/>
-                <w:bCs/>
-                <w:sz w:val="28"/>
-                <w:szCs w:val="28"/>
-              </w:rPr>
-              <w:t xml:space="preserve"> 4</w:t>
+            <w:r>
+              <w:rPr>
+                <w:b/>
+                <w:bCs/>
+                <w:sz w:val="28"/>
+                <w:szCs w:val="28"/>
+              </w:rPr>
+              <w:lastRenderedPageBreak/>
+              <w:t>AnuvAkam 4</w:t>
             </w:r>
           </w:p>
           <w:p>
@@ -9861,25 +9997,14 @@
                 <w:szCs w:val="28"/>
               </w:rPr>
             </w:pPr>
-            <w:proofErr w:type="spellStart"/>
-            <w:r>
-              <w:rPr>
-                <w:b/>
-                <w:bCs/>
-                <w:sz w:val="28"/>
-                <w:szCs w:val="28"/>
-              </w:rPr>
-              <w:t>AnuvAkam</w:t>
-            </w:r>
-            <w:proofErr w:type="spellEnd"/>
-            <w:r>
-              <w:rPr>
-                <w:b/>
-                <w:bCs/>
-                <w:sz w:val="28"/>
-                <w:szCs w:val="28"/>
-              </w:rPr>
-              <w:t xml:space="preserve"> 4</w:t>
+            <w:r>
+              <w:rPr>
+                <w:b/>
+                <w:bCs/>
+                <w:sz w:val="28"/>
+                <w:szCs w:val="28"/>
+              </w:rPr>
+              <w:t>AnuvAkam 4</w:t>
             </w:r>
           </w:p>
           <w:p>
@@ -9921,25 +10046,14 @@
                 <w:szCs w:val="28"/>
               </w:rPr>
             </w:pPr>
-            <w:proofErr w:type="spellStart"/>
-            <w:r>
-              <w:rPr>
-                <w:b/>
-                <w:bCs/>
-                <w:sz w:val="28"/>
-                <w:szCs w:val="28"/>
-              </w:rPr>
-              <w:t>Padam</w:t>
-            </w:r>
-            <w:proofErr w:type="spellEnd"/>
-            <w:r>
-              <w:rPr>
-                <w:b/>
-                <w:bCs/>
-                <w:sz w:val="28"/>
-                <w:szCs w:val="28"/>
-              </w:rPr>
-              <w:t xml:space="preserve"> title</w:t>
+            <w:r>
+              <w:rPr>
+                <w:b/>
+                <w:bCs/>
+                <w:sz w:val="28"/>
+                <w:szCs w:val="28"/>
+              </w:rPr>
+              <w:t>Padam title</w:t>
             </w:r>
           </w:p>
         </w:tc>
@@ -10109,26 +10223,14 @@
                 <w:szCs w:val="28"/>
               </w:rPr>
             </w:pPr>
-            <w:proofErr w:type="spellStart"/>
-            <w:r>
-              <w:rPr>
-                <w:b/>
-                <w:bCs/>
-                <w:sz w:val="28"/>
-                <w:szCs w:val="28"/>
-              </w:rPr>
-              <w:lastRenderedPageBreak/>
-              <w:t>AnuvAkam</w:t>
-            </w:r>
-            <w:proofErr w:type="spellEnd"/>
-            <w:r>
-              <w:rPr>
-                <w:b/>
-                <w:bCs/>
-                <w:sz w:val="28"/>
-                <w:szCs w:val="28"/>
-              </w:rPr>
-              <w:t xml:space="preserve"> 5</w:t>
+            <w:r>
+              <w:rPr>
+                <w:b/>
+                <w:bCs/>
+                <w:sz w:val="28"/>
+                <w:szCs w:val="28"/>
+              </w:rPr>
+              <w:t>AnuvAkam 5</w:t>
             </w:r>
           </w:p>
           <w:p>
@@ -10429,25 +10531,14 @@
                 <w:szCs w:val="28"/>
               </w:rPr>
             </w:pPr>
-            <w:proofErr w:type="spellStart"/>
-            <w:r>
-              <w:rPr>
-                <w:b/>
-                <w:bCs/>
-                <w:sz w:val="28"/>
-                <w:szCs w:val="28"/>
-              </w:rPr>
-              <w:t>AnuvAkam</w:t>
-            </w:r>
-            <w:proofErr w:type="spellEnd"/>
-            <w:r>
-              <w:rPr>
-                <w:b/>
-                <w:bCs/>
-                <w:sz w:val="28"/>
-                <w:szCs w:val="28"/>
-              </w:rPr>
-              <w:t xml:space="preserve"> 5</w:t>
+            <w:r>
+              <w:rPr>
+                <w:b/>
+                <w:bCs/>
+                <w:sz w:val="28"/>
+                <w:szCs w:val="28"/>
+              </w:rPr>
+              <w:t>AnuvAkam 5</w:t>
             </w:r>
           </w:p>
           <w:p>
@@ -10911,25 +11002,14 @@
                 <w:szCs w:val="28"/>
               </w:rPr>
             </w:pPr>
-            <w:proofErr w:type="spellStart"/>
-            <w:r>
-              <w:rPr>
-                <w:b/>
-                <w:bCs/>
-                <w:sz w:val="28"/>
-                <w:szCs w:val="28"/>
-              </w:rPr>
-              <w:t>AnuvAkam</w:t>
-            </w:r>
-            <w:proofErr w:type="spellEnd"/>
-            <w:r>
-              <w:rPr>
-                <w:b/>
-                <w:bCs/>
-                <w:sz w:val="28"/>
-                <w:szCs w:val="28"/>
-              </w:rPr>
-              <w:t xml:space="preserve"> 6</w:t>
+            <w:r>
+              <w:rPr>
+                <w:b/>
+                <w:bCs/>
+                <w:sz w:val="28"/>
+                <w:szCs w:val="28"/>
+              </w:rPr>
+              <w:t>AnuvAkam 6</w:t>
             </w:r>
           </w:p>
           <w:p>
@@ -11379,25 +11459,14 @@
                 <w:szCs w:val="28"/>
               </w:rPr>
             </w:pPr>
-            <w:proofErr w:type="spellStart"/>
-            <w:r>
-              <w:rPr>
-                <w:b/>
-                <w:bCs/>
-                <w:sz w:val="28"/>
-                <w:szCs w:val="28"/>
-              </w:rPr>
-              <w:t>AnuvAkam</w:t>
-            </w:r>
-            <w:proofErr w:type="spellEnd"/>
-            <w:r>
-              <w:rPr>
-                <w:b/>
-                <w:bCs/>
-                <w:sz w:val="28"/>
-                <w:szCs w:val="28"/>
-              </w:rPr>
-              <w:t xml:space="preserve"> 7</w:t>
+            <w:r>
+              <w:rPr>
+                <w:b/>
+                <w:bCs/>
+                <w:sz w:val="28"/>
+                <w:szCs w:val="28"/>
+              </w:rPr>
+              <w:t>AnuvAkam 7</w:t>
             </w:r>
           </w:p>
           <w:p>
@@ -11866,25 +11935,14 @@
                 <w:szCs w:val="28"/>
               </w:rPr>
             </w:pPr>
-            <w:proofErr w:type="spellStart"/>
-            <w:r>
-              <w:rPr>
-                <w:b/>
-                <w:bCs/>
-                <w:sz w:val="28"/>
-                <w:szCs w:val="28"/>
-              </w:rPr>
-              <w:t>AnuvAkam</w:t>
-            </w:r>
-            <w:proofErr w:type="spellEnd"/>
-            <w:r>
-              <w:rPr>
-                <w:b/>
-                <w:bCs/>
-                <w:sz w:val="28"/>
-                <w:szCs w:val="28"/>
-              </w:rPr>
-              <w:t xml:space="preserve"> 7</w:t>
+            <w:r>
+              <w:rPr>
+                <w:b/>
+                <w:bCs/>
+                <w:sz w:val="28"/>
+                <w:szCs w:val="28"/>
+              </w:rPr>
+              <w:t>AnuvAkam 7</w:t>
             </w:r>
           </w:p>
           <w:p>
@@ -11917,25 +11975,14 @@
                 <w:szCs w:val="28"/>
               </w:rPr>
             </w:pPr>
-            <w:proofErr w:type="spellStart"/>
-            <w:r>
-              <w:rPr>
-                <w:b/>
-                <w:bCs/>
-                <w:sz w:val="28"/>
-                <w:szCs w:val="28"/>
-              </w:rPr>
-              <w:t>Padam</w:t>
-            </w:r>
-            <w:proofErr w:type="spellEnd"/>
-            <w:r>
-              <w:rPr>
-                <w:b/>
-                <w:bCs/>
-                <w:sz w:val="28"/>
-                <w:szCs w:val="28"/>
-              </w:rPr>
-              <w:t xml:space="preserve"> title</w:t>
+            <w:r>
+              <w:rPr>
+                <w:b/>
+                <w:bCs/>
+                <w:sz w:val="28"/>
+                <w:szCs w:val="28"/>
+              </w:rPr>
+              <w:t>Padam title</w:t>
             </w:r>
           </w:p>
         </w:tc>
@@ -12251,25 +12298,14 @@
                 <w:szCs w:val="28"/>
               </w:rPr>
             </w:pPr>
-            <w:proofErr w:type="spellStart"/>
-            <w:r>
-              <w:rPr>
-                <w:b/>
-                <w:bCs/>
-                <w:sz w:val="28"/>
-                <w:szCs w:val="28"/>
-              </w:rPr>
-              <w:t>AnuvAkam</w:t>
-            </w:r>
-            <w:proofErr w:type="spellEnd"/>
-            <w:r>
-              <w:rPr>
-                <w:b/>
-                <w:bCs/>
-                <w:sz w:val="28"/>
-                <w:szCs w:val="28"/>
-              </w:rPr>
-              <w:t xml:space="preserve"> 7</w:t>
+            <w:r>
+              <w:rPr>
+                <w:b/>
+                <w:bCs/>
+                <w:sz w:val="28"/>
+                <w:szCs w:val="28"/>
+              </w:rPr>
+              <w:t>AnuvAkam 7</w:t>
             </w:r>
           </w:p>
           <w:p>
@@ -12346,27 +12382,7 @@
                 <w:sz w:val="36"/>
                 <w:szCs w:val="36"/>
               </w:rPr>
-              <w:t xml:space="preserve"> </w:t>
-            </w:r>
-            <w:proofErr w:type="spellStart"/>
-            <w:r>
-              <w:rPr>
-                <w:rFonts w:ascii="BRH Malayalam Extra" w:hAnsi="BRH Malayalam Extra" w:cs="BRH Malayalam Extra"/>
-                <w:color w:val="000000"/>
-                <w:sz w:val="36"/>
-                <w:szCs w:val="36"/>
-              </w:rPr>
-              <w:t>i</w:t>
-            </w:r>
-            <w:proofErr w:type="spellEnd"/>
-            <w:r>
-              <w:rPr>
-                <w:rFonts w:ascii="BRH Malayalam Extra" w:hAnsi="BRH Malayalam Extra" w:cs="BRH Malayalam Extra"/>
-                <w:color w:val="000000"/>
-                <w:sz w:val="36"/>
-                <w:szCs w:val="36"/>
-              </w:rPr>
-              <w:t xml:space="preserve"> </w:t>
+              <w:t xml:space="preserve"> i </w:t>
             </w:r>
             <w:r>
               <w:rPr>
@@ -12464,27 +12480,7 @@
                 <w:sz w:val="36"/>
                 <w:szCs w:val="36"/>
               </w:rPr>
-              <w:t xml:space="preserve"> </w:t>
-            </w:r>
-            <w:proofErr w:type="spellStart"/>
-            <w:r>
-              <w:rPr>
-                <w:rFonts w:ascii="BRH Malayalam Extra" w:hAnsi="BRH Malayalam Extra" w:cs="BRH Malayalam Extra"/>
-                <w:color w:val="000000"/>
-                <w:sz w:val="36"/>
-                <w:szCs w:val="36"/>
-              </w:rPr>
-              <w:t>i</w:t>
-            </w:r>
-            <w:proofErr w:type="spellEnd"/>
-            <w:r>
-              <w:rPr>
-                <w:rFonts w:ascii="BRH Malayalam Extra" w:hAnsi="BRH Malayalam Extra" w:cs="BRH Malayalam Extra"/>
-                <w:color w:val="000000"/>
-                <w:sz w:val="36"/>
-                <w:szCs w:val="36"/>
-              </w:rPr>
-              <w:t xml:space="preserve"> </w:t>
+              <w:t xml:space="preserve"> i </w:t>
             </w:r>
             <w:r>
               <w:rPr>
@@ -12556,25 +12552,15 @@
                 <w:szCs w:val="28"/>
               </w:rPr>
             </w:pPr>
-            <w:proofErr w:type="spellStart"/>
-            <w:r>
-              <w:rPr>
-                <w:b/>
-                <w:bCs/>
-                <w:sz w:val="28"/>
-                <w:szCs w:val="28"/>
-              </w:rPr>
-              <w:t>AnuvAkam</w:t>
-            </w:r>
-            <w:proofErr w:type="spellEnd"/>
-            <w:r>
-              <w:rPr>
-                <w:b/>
-                <w:bCs/>
-                <w:sz w:val="28"/>
-                <w:szCs w:val="28"/>
-              </w:rPr>
-              <w:t xml:space="preserve"> 7</w:t>
+            <w:r>
+              <w:rPr>
+                <w:b/>
+                <w:bCs/>
+                <w:sz w:val="28"/>
+                <w:szCs w:val="28"/>
+              </w:rPr>
+              <w:lastRenderedPageBreak/>
+              <w:t>AnuvAkam 7</w:t>
             </w:r>
           </w:p>
           <w:p>
@@ -13055,25 +13041,14 @@
                 <w:szCs w:val="28"/>
               </w:rPr>
             </w:pPr>
-            <w:proofErr w:type="spellStart"/>
-            <w:r>
-              <w:rPr>
-                <w:b/>
-                <w:bCs/>
-                <w:sz w:val="28"/>
-                <w:szCs w:val="28"/>
-              </w:rPr>
-              <w:t>AnuvAkam</w:t>
-            </w:r>
-            <w:proofErr w:type="spellEnd"/>
-            <w:r>
-              <w:rPr>
-                <w:b/>
-                <w:bCs/>
-                <w:sz w:val="28"/>
-                <w:szCs w:val="28"/>
-              </w:rPr>
-              <w:t xml:space="preserve"> 8</w:t>
+            <w:r>
+              <w:rPr>
+                <w:b/>
+                <w:bCs/>
+                <w:sz w:val="28"/>
+                <w:szCs w:val="28"/>
+              </w:rPr>
+              <w:t>AnuvAkam 8</w:t>
             </w:r>
           </w:p>
           <w:p>
@@ -13540,7 +13515,6 @@
               </w:rPr>
               <w:t>–</w:t>
             </w:r>
-            <w:proofErr w:type="spellStart"/>
             <w:r>
               <w:rPr>
                 <w:rFonts w:ascii="BRH Malayalam Extra" w:hAnsi="BRH Malayalam Extra" w:cs="BRH Malayalam Extra"/>
@@ -13550,7 +13524,6 @@
               </w:rPr>
               <w:t>px</w:t>
             </w:r>
-            <w:proofErr w:type="spellEnd"/>
           </w:p>
         </w:tc>
       </w:tr>
@@ -13572,65 +13545,34 @@
                 <w:szCs w:val="28"/>
               </w:rPr>
             </w:pPr>
-            <w:proofErr w:type="spellStart"/>
-            <w:r>
-              <w:rPr>
-                <w:b/>
-                <w:bCs/>
-                <w:sz w:val="28"/>
-                <w:szCs w:val="28"/>
-              </w:rPr>
-              <w:t>AnuvAkam</w:t>
-            </w:r>
-            <w:proofErr w:type="spellEnd"/>
-            <w:r>
-              <w:rPr>
-                <w:b/>
-                <w:bCs/>
-                <w:sz w:val="28"/>
-                <w:szCs w:val="28"/>
-              </w:rPr>
-              <w:t xml:space="preserve"> 8</w:t>
-            </w:r>
-          </w:p>
-          <w:p>
-            <w:pPr>
-              <w:spacing w:before="0" w:line="240" w:lineRule="auto"/>
-              <w:rPr>
-                <w:b/>
-                <w:bCs/>
-                <w:sz w:val="28"/>
-                <w:szCs w:val="28"/>
-              </w:rPr>
-            </w:pPr>
-            <w:r>
-              <w:rPr>
-                <w:b/>
-                <w:bCs/>
-                <w:sz w:val="28"/>
-                <w:szCs w:val="28"/>
-              </w:rPr>
-              <w:t xml:space="preserve">Statement 27 to 30 </w:t>
-            </w:r>
-            <w:proofErr w:type="spellStart"/>
-            <w:r>
-              <w:rPr>
-                <w:b/>
-                <w:bCs/>
-                <w:sz w:val="28"/>
-                <w:szCs w:val="28"/>
-              </w:rPr>
-              <w:t>Padam</w:t>
-            </w:r>
-            <w:proofErr w:type="spellEnd"/>
-            <w:r>
-              <w:rPr>
-                <w:b/>
-                <w:bCs/>
-                <w:sz w:val="28"/>
-                <w:szCs w:val="28"/>
-              </w:rPr>
-              <w:t xml:space="preserve"> titles </w:t>
+            <w:r>
+              <w:rPr>
+                <w:b/>
+                <w:bCs/>
+                <w:sz w:val="28"/>
+                <w:szCs w:val="28"/>
+              </w:rPr>
+              <w:t>AnuvAkam 8</w:t>
+            </w:r>
+          </w:p>
+          <w:p>
+            <w:pPr>
+              <w:spacing w:before="0" w:line="240" w:lineRule="auto"/>
+              <w:rPr>
+                <w:b/>
+                <w:bCs/>
+                <w:sz w:val="28"/>
+                <w:szCs w:val="28"/>
+              </w:rPr>
+            </w:pPr>
+            <w:r>
+              <w:rPr>
+                <w:b/>
+                <w:bCs/>
+                <w:sz w:val="28"/>
+                <w:szCs w:val="28"/>
+              </w:rPr>
+              <w:t xml:space="preserve">Statement 27 to 30 Padam titles </w:t>
             </w:r>
           </w:p>
         </w:tc>
@@ -13922,26 +13864,14 @@
                 <w:szCs w:val="28"/>
               </w:rPr>
             </w:pPr>
-            <w:proofErr w:type="spellStart"/>
-            <w:r>
-              <w:rPr>
-                <w:b/>
-                <w:bCs/>
-                <w:sz w:val="28"/>
-                <w:szCs w:val="28"/>
-              </w:rPr>
-              <w:lastRenderedPageBreak/>
-              <w:t>AnuvAkam</w:t>
-            </w:r>
-            <w:proofErr w:type="spellEnd"/>
-            <w:r>
-              <w:rPr>
-                <w:b/>
-                <w:bCs/>
-                <w:sz w:val="28"/>
-                <w:szCs w:val="28"/>
-              </w:rPr>
-              <w:t xml:space="preserve"> 8</w:t>
+            <w:r>
+              <w:rPr>
+                <w:b/>
+                <w:bCs/>
+                <w:sz w:val="28"/>
+                <w:szCs w:val="28"/>
+              </w:rPr>
+              <w:t>AnuvAkam 8</w:t>
             </w:r>
           </w:p>
           <w:p>
@@ -14143,7 +14073,6 @@
               </w:rPr>
               <w:t xml:space="preserve">—¥Y </w:t>
             </w:r>
-            <w:proofErr w:type="spellStart"/>
             <w:r>
               <w:rPr>
                 <w:rFonts w:ascii="BRH Malayalam Extra" w:hAnsi="BRH Malayalam Extra" w:cs="BRH Malayalam Extra"/>
@@ -14163,7 +14092,6 @@
               </w:rPr>
               <w:t>cy</w:t>
             </w:r>
-            <w:proofErr w:type="spellEnd"/>
             <w:r>
               <w:rPr>
                 <w:rFonts w:ascii="BRH Malayalam Extra" w:hAnsi="BRH Malayalam Extra" w:cs="BRH Malayalam Extra"/>
@@ -14358,25 +14286,14 @@
                 <w:szCs w:val="28"/>
               </w:rPr>
             </w:pPr>
-            <w:proofErr w:type="spellStart"/>
-            <w:r>
-              <w:rPr>
-                <w:b/>
-                <w:bCs/>
-                <w:sz w:val="28"/>
-                <w:szCs w:val="28"/>
-              </w:rPr>
-              <w:t>AnuvAkam</w:t>
-            </w:r>
-            <w:proofErr w:type="spellEnd"/>
-            <w:r>
-              <w:rPr>
-                <w:b/>
-                <w:bCs/>
-                <w:sz w:val="28"/>
-                <w:szCs w:val="28"/>
-              </w:rPr>
-              <w:t xml:space="preserve"> 9</w:t>
+            <w:r>
+              <w:rPr>
+                <w:b/>
+                <w:bCs/>
+                <w:sz w:val="28"/>
+                <w:szCs w:val="28"/>
+              </w:rPr>
+              <w:t>AnuvAkam 9</w:t>
             </w:r>
           </w:p>
           <w:p>
@@ -14469,47 +14386,7 @@
                 <w:sz w:val="36"/>
                 <w:szCs w:val="36"/>
               </w:rPr>
-              <w:t>ª¥</w:t>
-            </w:r>
-            <w:proofErr w:type="spellStart"/>
-            <w:r>
-              <w:rPr>
-                <w:rFonts w:ascii="BRH Malayalam Extra" w:hAnsi="BRH Malayalam Extra" w:cs="BRH Malayalam Extra"/>
-                <w:color w:val="000000"/>
-                <w:sz w:val="36"/>
-                <w:szCs w:val="36"/>
-              </w:rPr>
-              <w:t>Kx</w:t>
-            </w:r>
-            <w:proofErr w:type="spellEnd"/>
-            <w:r>
-              <w:rPr>
-                <w:rFonts w:ascii="BRH Malayalam Extra" w:hAnsi="BRH Malayalam Extra" w:cs="BRH Malayalam Extra"/>
-                <w:color w:val="000000"/>
-                <w:sz w:val="36"/>
-                <w:szCs w:val="36"/>
-              </w:rPr>
-              <w:t>˜ „ª¥</w:t>
-            </w:r>
-            <w:proofErr w:type="spellStart"/>
-            <w:r>
-              <w:rPr>
-                <w:rFonts w:ascii="BRH Malayalam Extra" w:hAnsi="BRH Malayalam Extra" w:cs="BRH Malayalam Extra"/>
-                <w:color w:val="000000"/>
-                <w:sz w:val="36"/>
-                <w:szCs w:val="36"/>
-              </w:rPr>
-              <w:t>Kx</w:t>
-            </w:r>
-            <w:proofErr w:type="spellEnd"/>
-            <w:r>
-              <w:rPr>
-                <w:rFonts w:ascii="BRH Malayalam Extra" w:hAnsi="BRH Malayalam Extra" w:cs="BRH Malayalam Extra"/>
-                <w:color w:val="000000"/>
-                <w:sz w:val="36"/>
-                <w:szCs w:val="36"/>
-              </w:rPr>
-              <w:t xml:space="preserve"> </w:t>
+              <w:t xml:space="preserve">ª¥Kx˜ „ª¥Kx </w:t>
             </w:r>
             <w:r>
               <w:rPr>
@@ -14617,47 +14494,7 @@
                 <w:sz w:val="36"/>
                 <w:szCs w:val="36"/>
               </w:rPr>
-              <w:t>ª¥</w:t>
-            </w:r>
-            <w:proofErr w:type="spellStart"/>
-            <w:r>
-              <w:rPr>
-                <w:rFonts w:ascii="BRH Malayalam Extra" w:hAnsi="BRH Malayalam Extra" w:cs="BRH Malayalam Extra"/>
-                <w:color w:val="000000"/>
-                <w:sz w:val="36"/>
-                <w:szCs w:val="36"/>
-              </w:rPr>
-              <w:t>Kx</w:t>
-            </w:r>
-            <w:proofErr w:type="spellEnd"/>
-            <w:r>
-              <w:rPr>
-                <w:rFonts w:ascii="BRH Malayalam Extra" w:hAnsi="BRH Malayalam Extra" w:cs="BRH Malayalam Extra"/>
-                <w:color w:val="000000"/>
-                <w:sz w:val="36"/>
-                <w:szCs w:val="36"/>
-              </w:rPr>
-              <w:t>˜ „ª¥</w:t>
-            </w:r>
-            <w:proofErr w:type="spellStart"/>
-            <w:r>
-              <w:rPr>
-                <w:rFonts w:ascii="BRH Malayalam Extra" w:hAnsi="BRH Malayalam Extra" w:cs="BRH Malayalam Extra"/>
-                <w:color w:val="000000"/>
-                <w:sz w:val="36"/>
-                <w:szCs w:val="36"/>
-              </w:rPr>
-              <w:t>Kx</w:t>
-            </w:r>
-            <w:proofErr w:type="spellEnd"/>
-            <w:r>
-              <w:rPr>
-                <w:rFonts w:ascii="BRH Malayalam Extra" w:hAnsi="BRH Malayalam Extra" w:cs="BRH Malayalam Extra"/>
-                <w:color w:val="000000"/>
-                <w:sz w:val="36"/>
-                <w:szCs w:val="36"/>
-              </w:rPr>
-              <w:t xml:space="preserve"> </w:t>
+              <w:t xml:space="preserve">ª¥Kx˜ „ª¥Kx </w:t>
             </w:r>
             <w:r>
               <w:rPr>
@@ -14720,25 +14557,14 @@
                 <w:szCs w:val="28"/>
               </w:rPr>
             </w:pPr>
-            <w:proofErr w:type="spellStart"/>
-            <w:r>
-              <w:rPr>
-                <w:b/>
-                <w:bCs/>
-                <w:sz w:val="28"/>
-                <w:szCs w:val="28"/>
-              </w:rPr>
-              <w:t>AnuvAkam</w:t>
-            </w:r>
-            <w:proofErr w:type="spellEnd"/>
-            <w:r>
-              <w:rPr>
-                <w:b/>
-                <w:bCs/>
-                <w:sz w:val="28"/>
-                <w:szCs w:val="28"/>
-              </w:rPr>
-              <w:t xml:space="preserve"> 9</w:t>
+            <w:r>
+              <w:rPr>
+                <w:b/>
+                <w:bCs/>
+                <w:sz w:val="28"/>
+                <w:szCs w:val="28"/>
+              </w:rPr>
+              <w:t>AnuvAkam 9</w:t>
             </w:r>
           </w:p>
           <w:p>
@@ -15263,25 +15089,14 @@
                 <w:szCs w:val="28"/>
               </w:rPr>
             </w:pPr>
-            <w:proofErr w:type="spellStart"/>
-            <w:r>
-              <w:rPr>
-                <w:b/>
-                <w:bCs/>
-                <w:sz w:val="28"/>
-                <w:szCs w:val="28"/>
-              </w:rPr>
-              <w:t>AnuvAkam</w:t>
-            </w:r>
-            <w:proofErr w:type="spellEnd"/>
-            <w:r>
-              <w:rPr>
-                <w:b/>
-                <w:bCs/>
-                <w:sz w:val="28"/>
-                <w:szCs w:val="28"/>
-              </w:rPr>
-              <w:t xml:space="preserve"> 11</w:t>
+            <w:r>
+              <w:rPr>
+                <w:b/>
+                <w:bCs/>
+                <w:sz w:val="28"/>
+                <w:szCs w:val="28"/>
+              </w:rPr>
+              <w:t>AnuvAkam 11</w:t>
             </w:r>
           </w:p>
           <w:p>
@@ -15314,25 +15129,14 @@
                 <w:szCs w:val="28"/>
               </w:rPr>
             </w:pPr>
-            <w:proofErr w:type="spellStart"/>
-            <w:r>
-              <w:rPr>
-                <w:b/>
-                <w:bCs/>
-                <w:sz w:val="28"/>
-                <w:szCs w:val="28"/>
-              </w:rPr>
-              <w:t>Padam</w:t>
-            </w:r>
-            <w:proofErr w:type="spellEnd"/>
-            <w:r>
-              <w:rPr>
-                <w:b/>
-                <w:bCs/>
-                <w:sz w:val="28"/>
-                <w:szCs w:val="28"/>
-              </w:rPr>
-              <w:t xml:space="preserve"> title</w:t>
+            <w:r>
+              <w:rPr>
+                <w:b/>
+                <w:bCs/>
+                <w:sz w:val="28"/>
+                <w:szCs w:val="28"/>
+              </w:rPr>
+              <w:t>Padam title</w:t>
             </w:r>
           </w:p>
         </w:tc>
@@ -15699,25 +15503,14 @@
                 <w:szCs w:val="28"/>
               </w:rPr>
             </w:pPr>
-            <w:proofErr w:type="spellStart"/>
-            <w:r>
-              <w:rPr>
-                <w:b/>
-                <w:bCs/>
-                <w:sz w:val="28"/>
-                <w:szCs w:val="28"/>
-              </w:rPr>
-              <w:t>AnuvAkam</w:t>
-            </w:r>
-            <w:proofErr w:type="spellEnd"/>
-            <w:r>
-              <w:rPr>
-                <w:b/>
-                <w:bCs/>
-                <w:sz w:val="28"/>
-                <w:szCs w:val="28"/>
-              </w:rPr>
-              <w:t xml:space="preserve"> 11</w:t>
+            <w:r>
+              <w:rPr>
+                <w:b/>
+                <w:bCs/>
+                <w:sz w:val="28"/>
+                <w:szCs w:val="28"/>
+              </w:rPr>
+              <w:t>AnuvAkam 11</w:t>
             </w:r>
           </w:p>
           <w:p>
@@ -16042,6 +15835,7 @@
                 <w:sz w:val="28"/>
                 <w:szCs w:val="28"/>
               </w:rPr>
+              <w:lastRenderedPageBreak/>
               <w:t xml:space="preserve">Chapter 12 </w:t>
             </w:r>
             <w:proofErr w:type="spellStart"/>
@@ -16287,27 +16081,7 @@
                 <w:sz w:val="28"/>
                 <w:szCs w:val="28"/>
               </w:rPr>
-              <w:t>(</w:t>
-            </w:r>
-            <w:proofErr w:type="spellStart"/>
-            <w:r>
-              <w:rPr>
-                <w:rFonts w:cs="Arial"/>
-                <w:color w:val="000000"/>
-                <w:sz w:val="28"/>
-                <w:szCs w:val="28"/>
-              </w:rPr>
-              <w:t>anudAttam</w:t>
-            </w:r>
-            <w:proofErr w:type="spellEnd"/>
-            <w:r>
-              <w:rPr>
-                <w:rFonts w:cs="Arial"/>
-                <w:color w:val="000000"/>
-                <w:sz w:val="28"/>
-                <w:szCs w:val="28"/>
-              </w:rPr>
-              <w:t xml:space="preserve"> </w:t>
+              <w:t xml:space="preserve">(anudAttam </w:t>
             </w:r>
             <w:r>
               <w:rPr>
@@ -16507,7 +16281,6 @@
               </w:rPr>
               <w:t>–</w:t>
             </w:r>
-            <w:proofErr w:type="spellStart"/>
             <w:r>
               <w:rPr>
                 <w:rFonts w:ascii="BRH Malayalam Extra" w:hAnsi="BRH Malayalam Extra" w:cs="BRH Malayalam Extra"/>
@@ -16516,18 +16289,7 @@
                 <w:szCs w:val="36"/>
                 <w:highlight w:val="yellow"/>
               </w:rPr>
-              <w:t>bx</w:t>
-            </w:r>
-            <w:proofErr w:type="spellEnd"/>
-            <w:r>
-              <w:rPr>
-                <w:rFonts w:ascii="BRH Malayalam Extra" w:hAnsi="BRH Malayalam Extra" w:cs="BRH Malayalam Extra"/>
-                <w:color w:val="000000"/>
-                <w:sz w:val="36"/>
-                <w:szCs w:val="36"/>
-                <w:highlight w:val="yellow"/>
-              </w:rPr>
-              <w:t xml:space="preserve">© </w:t>
+              <w:t xml:space="preserve">bx© </w:t>
             </w:r>
             <w:proofErr w:type="spellStart"/>
             <w:r>
@@ -16631,7 +16393,6 @@
               </w:rPr>
               <w:t>–</w:t>
             </w:r>
-            <w:proofErr w:type="spellStart"/>
             <w:r>
               <w:rPr>
                 <w:rFonts w:ascii="BRH Malayalam Extra" w:hAnsi="BRH Malayalam Extra" w:cs="BRH Malayalam Extra"/>
@@ -16640,18 +16401,7 @@
                 <w:szCs w:val="36"/>
                 <w:highlight w:val="green"/>
               </w:rPr>
-              <w:t>bx</w:t>
-            </w:r>
-            <w:proofErr w:type="spellEnd"/>
-            <w:r>
-              <w:rPr>
-                <w:rFonts w:ascii="BRH Malayalam Extra" w:hAnsi="BRH Malayalam Extra" w:cs="BRH Malayalam Extra"/>
-                <w:color w:val="000000"/>
-                <w:sz w:val="36"/>
-                <w:szCs w:val="36"/>
-                <w:highlight w:val="green"/>
-              </w:rPr>
-              <w:t xml:space="preserve"> </w:t>
+              <w:t xml:space="preserve">bx </w:t>
             </w:r>
             <w:proofErr w:type="spellStart"/>
             <w:r>
@@ -16805,7 +16555,6 @@
                 <w:sz w:val="28"/>
                 <w:szCs w:val="28"/>
               </w:rPr>
-              <w:lastRenderedPageBreak/>
               <w:t xml:space="preserve">Chapter 12 </w:t>
             </w:r>
             <w:proofErr w:type="spellStart"/>
@@ -17349,27 +17098,7 @@
                 <w:sz w:val="28"/>
                 <w:szCs w:val="28"/>
               </w:rPr>
-              <w:t xml:space="preserve">Statement 15 &amp; 16 </w:t>
-            </w:r>
-            <w:proofErr w:type="spellStart"/>
-            <w:r>
-              <w:rPr>
-                <w:b/>
-                <w:bCs/>
-                <w:sz w:val="28"/>
-                <w:szCs w:val="28"/>
-              </w:rPr>
-              <w:t>Padam</w:t>
-            </w:r>
-            <w:proofErr w:type="spellEnd"/>
-            <w:r>
-              <w:rPr>
-                <w:b/>
-                <w:bCs/>
-                <w:sz w:val="28"/>
-                <w:szCs w:val="28"/>
-              </w:rPr>
-              <w:t xml:space="preserve"> title</w:t>
+              <w:t>Statement 15 &amp; 16 Padam title</w:t>
             </w:r>
           </w:p>
         </w:tc>
@@ -17552,29 +17281,7 @@
                 <w:sz w:val="28"/>
                 <w:szCs w:val="28"/>
               </w:rPr>
-              <w:t>(</w:t>
-            </w:r>
-            <w:proofErr w:type="spellStart"/>
-            <w:r>
-              <w:rPr>
-                <w:rFonts w:cs="Arial"/>
-                <w:iCs/>
-                <w:color w:val="000000"/>
-                <w:sz w:val="28"/>
-                <w:szCs w:val="28"/>
-              </w:rPr>
-              <w:t>anudAttam</w:t>
-            </w:r>
-            <w:proofErr w:type="spellEnd"/>
-            <w:r>
-              <w:rPr>
-                <w:rFonts w:cs="Arial"/>
-                <w:iCs/>
-                <w:color w:val="000000"/>
-                <w:sz w:val="28"/>
-                <w:szCs w:val="28"/>
-              </w:rPr>
-              <w:t xml:space="preserve"> for mA)</w:t>
+              <w:t>(anudAttam for mA)</w:t>
             </w:r>
             <w:r>
               <w:rPr>
@@ -18033,6 +17740,9 @@
     </w:tbl>
     <w:p>
       <w:pPr>
+        <w:pBdr>
+          <w:bottom w:val="double" w:sz="6" w:space="1" w:color="auto"/>
+        </w:pBdr>
         <w:jc w:val="center"/>
         <w:rPr>
           <w:b/>
@@ -18042,7 +17752,10 @@
           <w:u w:val="single"/>
         </w:rPr>
       </w:pPr>
-      <w:r>
+    </w:p>
+    <w:p>
+      <w:pPr>
+        <w:jc w:val="center"/>
         <w:rPr>
           <w:b/>
           <w:bCs/>
@@ -18050,8 +17763,55 @@
           <w:szCs w:val="32"/>
           <w:u w:val="single"/>
         </w:rPr>
-        <w:t>========================</w:t>
-      </w:r>
+      </w:pPr>
+    </w:p>
+    <w:p>
+      <w:pPr>
+        <w:jc w:val="center"/>
+        <w:rPr>
+          <w:b/>
+          <w:bCs/>
+          <w:sz w:val="32"/>
+          <w:szCs w:val="32"/>
+          <w:u w:val="single"/>
+        </w:rPr>
+      </w:pPr>
+    </w:p>
+    <w:p>
+      <w:pPr>
+        <w:jc w:val="center"/>
+        <w:rPr>
+          <w:b/>
+          <w:bCs/>
+          <w:sz w:val="32"/>
+          <w:szCs w:val="32"/>
+          <w:u w:val="single"/>
+        </w:rPr>
+      </w:pPr>
+    </w:p>
+    <w:p>
+      <w:pPr>
+        <w:jc w:val="center"/>
+        <w:rPr>
+          <w:b/>
+          <w:bCs/>
+          <w:sz w:val="32"/>
+          <w:szCs w:val="32"/>
+          <w:u w:val="single"/>
+        </w:rPr>
+      </w:pPr>
+    </w:p>
+    <w:p>
+      <w:pPr>
+        <w:jc w:val="center"/>
+        <w:rPr>
+          <w:b/>
+          <w:bCs/>
+          <w:sz w:val="32"/>
+          <w:szCs w:val="32"/>
+          <w:u w:val="single"/>
+        </w:rPr>
+      </w:pPr>
     </w:p>
     <w:p>
       <w:pPr>
@@ -18072,6 +17832,7 @@
           <w:szCs w:val="32"/>
           <w:u w:val="single"/>
         </w:rPr>
+        <w:lastRenderedPageBreak/>
         <w:t>TS</w:t>
       </w:r>
       <w:r>
@@ -18399,25 +18160,14 @@
                 <w:szCs w:val="28"/>
               </w:rPr>
             </w:pPr>
-            <w:proofErr w:type="spellStart"/>
-            <w:r>
-              <w:rPr>
-                <w:b/>
-                <w:bCs/>
-                <w:sz w:val="28"/>
-                <w:szCs w:val="28"/>
-              </w:rPr>
-              <w:t>AnuvAkam</w:t>
-            </w:r>
-            <w:proofErr w:type="spellEnd"/>
-            <w:r>
-              <w:rPr>
-                <w:b/>
-                <w:bCs/>
-                <w:sz w:val="28"/>
-                <w:szCs w:val="28"/>
-              </w:rPr>
-              <w:t xml:space="preserve"> 2</w:t>
+            <w:r>
+              <w:rPr>
+                <w:b/>
+                <w:bCs/>
+                <w:sz w:val="28"/>
+                <w:szCs w:val="28"/>
+              </w:rPr>
+              <w:t>AnuvAkam 2</w:t>
             </w:r>
           </w:p>
           <w:p>
@@ -18906,26 +18656,14 @@
                 <w:szCs w:val="28"/>
               </w:rPr>
             </w:pPr>
-            <w:proofErr w:type="spellStart"/>
-            <w:r>
-              <w:rPr>
-                <w:b/>
-                <w:bCs/>
-                <w:sz w:val="28"/>
-                <w:szCs w:val="28"/>
-              </w:rPr>
-              <w:lastRenderedPageBreak/>
-              <w:t>AnuvAkam</w:t>
-            </w:r>
-            <w:proofErr w:type="spellEnd"/>
-            <w:r>
-              <w:rPr>
-                <w:b/>
-                <w:bCs/>
-                <w:sz w:val="28"/>
-                <w:szCs w:val="28"/>
-              </w:rPr>
-              <w:t xml:space="preserve"> 7</w:t>
+            <w:r>
+              <w:rPr>
+                <w:b/>
+                <w:bCs/>
+                <w:sz w:val="28"/>
+                <w:szCs w:val="28"/>
+              </w:rPr>
+              <w:t>AnuvAkam 7</w:t>
             </w:r>
           </w:p>
           <w:p>
@@ -19050,25 +18788,7 @@
                 <w:sz w:val="28"/>
                 <w:szCs w:val="28"/>
               </w:rPr>
-              <w:t xml:space="preserve">joining </w:t>
-            </w:r>
-            <w:proofErr w:type="spellStart"/>
-            <w:r>
-              <w:rPr>
-                <w:rFonts w:cs="Arial"/>
-                <w:sz w:val="28"/>
-                <w:szCs w:val="28"/>
-              </w:rPr>
-              <w:t>padams</w:t>
-            </w:r>
-            <w:proofErr w:type="spellEnd"/>
-            <w:r>
-              <w:rPr>
-                <w:rFonts w:cs="Arial"/>
-                <w:sz w:val="28"/>
-                <w:szCs w:val="28"/>
-              </w:rPr>
-              <w:t xml:space="preserve"> </w:t>
+              <w:t xml:space="preserve">joining padams </w:t>
             </w:r>
             <w:proofErr w:type="spellStart"/>
             <w:r>
@@ -19374,25 +19094,14 @@
                 <w:szCs w:val="28"/>
               </w:rPr>
             </w:pPr>
-            <w:proofErr w:type="spellStart"/>
-            <w:r>
-              <w:rPr>
-                <w:b/>
-                <w:bCs/>
-                <w:sz w:val="28"/>
-                <w:szCs w:val="28"/>
-              </w:rPr>
-              <w:t>AnuvAkam</w:t>
-            </w:r>
-            <w:proofErr w:type="spellEnd"/>
-            <w:r>
-              <w:rPr>
-                <w:b/>
-                <w:bCs/>
-                <w:sz w:val="28"/>
-                <w:szCs w:val="28"/>
-              </w:rPr>
-              <w:t xml:space="preserve"> 8</w:t>
+            <w:r>
+              <w:rPr>
+                <w:b/>
+                <w:bCs/>
+                <w:sz w:val="28"/>
+                <w:szCs w:val="28"/>
+              </w:rPr>
+              <w:t>AnuvAkam 8</w:t>
             </w:r>
           </w:p>
           <w:p>
@@ -19456,7 +19165,6 @@
               </w:rPr>
               <w:t xml:space="preserve">—¥Y  </w:t>
             </w:r>
-            <w:proofErr w:type="spellStart"/>
             <w:r>
               <w:rPr>
                 <w:rFonts w:ascii="BRH Malayalam Extra" w:hAnsi="BRH Malayalam Extra" w:cs="BRH Malayalam Extra"/>
@@ -19472,16 +19180,7 @@
                 <w:sz w:val="36"/>
                 <w:szCs w:val="36"/>
               </w:rPr>
-              <w:t>cy</w:t>
-            </w:r>
-            <w:proofErr w:type="spellEnd"/>
-            <w:r>
-              <w:rPr>
-                <w:rFonts w:ascii="BRH Malayalam Extra" w:hAnsi="BRH Malayalam Extra" w:cs="BRH Malayalam Extra"/>
-                <w:sz w:val="36"/>
-                <w:szCs w:val="36"/>
-              </w:rPr>
-              <w:t>–</w:t>
+              <w:t>cy–</w:t>
             </w:r>
             <w:proofErr w:type="spellStart"/>
             <w:r>
@@ -19741,6 +19440,7 @@
                 <w:szCs w:val="28"/>
                 <w:lang w:bidi="ta-IN"/>
               </w:rPr>
+              <w:lastRenderedPageBreak/>
               <w:t xml:space="preserve">Section 12 </w:t>
             </w:r>
             <w:r>
@@ -19920,25 +19620,7 @@
                 <w:sz w:val="28"/>
                 <w:szCs w:val="28"/>
               </w:rPr>
-              <w:t xml:space="preserve">(joining </w:t>
-            </w:r>
-            <w:proofErr w:type="spellStart"/>
-            <w:r>
-              <w:rPr>
-                <w:rFonts w:cs="Arial"/>
-                <w:sz w:val="28"/>
-                <w:szCs w:val="28"/>
-              </w:rPr>
-              <w:t>Padams</w:t>
-            </w:r>
-            <w:proofErr w:type="spellEnd"/>
-            <w:r>
-              <w:rPr>
-                <w:rFonts w:cs="Arial"/>
-                <w:sz w:val="28"/>
-                <w:szCs w:val="28"/>
-              </w:rPr>
-              <w:t xml:space="preserve"> </w:t>
+              <w:t xml:space="preserve">(joining Padams </w:t>
             </w:r>
             <w:proofErr w:type="spellStart"/>
             <w:r>
@@ -20118,7 +19800,7 @@
 </file>
 
 <file path=word/endnotes.xml><?xml version="1.0" encoding="utf-8"?>
-<w:endnotes xmlns:wpc="http://schemas.microsoft.com/office/word/2010/wordprocessingCanvas" xmlns:cx="http://schemas.microsoft.com/office/drawing/2014/chartex" xmlns:cx1="http://schemas.microsoft.com/office/drawing/2015/9/8/chartex" xmlns:mc="http://schemas.openxmlformats.org/markup-compatibility/2006" xmlns:o="urn:schemas-microsoft-com:office:office" xmlns:r="http://schemas.openxmlformats.org/officeDocument/2006/relationships" xmlns:m="http://schemas.openxmlformats.org/officeDocument/2006/math" xmlns:v="urn:schemas-microsoft-com:vml" xmlns:wp14="http://schemas.microsoft.com/office/word/2010/wordprocessingDrawing" xmlns:wp="http://schemas.openxmlformats.org/drawingml/2006/wordprocessingDrawing" xmlns:w10="urn:schemas-microsoft-com:office:word" xmlns:w="http://schemas.openxmlformats.org/wordprocessingml/2006/main" xmlns:w14="http://schemas.microsoft.com/office/word/2010/wordml" xmlns:w15="http://schemas.microsoft.com/office/word/2012/wordml" xmlns:w16se="http://schemas.microsoft.com/office/word/2015/wordml/symex" xmlns:wpg="http://schemas.microsoft.com/office/word/2010/wordprocessingGroup" xmlns:wpi="http://schemas.microsoft.com/office/word/2010/wordprocessingInk" xmlns:wne="http://schemas.microsoft.com/office/word/2006/wordml" xmlns:wps="http://schemas.microsoft.com/office/word/2010/wordprocessingShape" mc:Ignorable="w14 w15 w16se wp14">
+<w:endnotes xmlns:wpc="http://schemas.microsoft.com/office/word/2010/wordprocessingCanvas" xmlns:cx="http://schemas.microsoft.com/office/drawing/2014/chartex" xmlns:cx1="http://schemas.microsoft.com/office/drawing/2015/9/8/chartex" xmlns:cx2="http://schemas.microsoft.com/office/drawing/2015/10/21/chartex" xmlns:cx3="http://schemas.microsoft.com/office/drawing/2016/5/9/chartex" xmlns:cx4="http://schemas.microsoft.com/office/drawing/2016/5/10/chartex" xmlns:cx5="http://schemas.microsoft.com/office/drawing/2016/5/11/chartex" xmlns:cx6="http://schemas.microsoft.com/office/drawing/2016/5/12/chartex" xmlns:cx7="http://schemas.microsoft.com/office/drawing/2016/5/13/chartex" xmlns:cx8="http://schemas.microsoft.com/office/drawing/2016/5/14/chartex" xmlns:mc="http://schemas.openxmlformats.org/markup-compatibility/2006" xmlns:aink="http://schemas.microsoft.com/office/drawing/2016/ink" xmlns:am3d="http://schemas.microsoft.com/office/drawing/2017/model3d" xmlns:o="urn:schemas-microsoft-com:office:office" xmlns:r="http://schemas.openxmlformats.org/officeDocument/2006/relationships" xmlns:m="http://schemas.openxmlformats.org/officeDocument/2006/math" xmlns:v="urn:schemas-microsoft-com:vml" xmlns:wp14="http://schemas.microsoft.com/office/word/2010/wordprocessingDrawing" xmlns:wp="http://schemas.openxmlformats.org/drawingml/2006/wordprocessingDrawing" xmlns:w10="urn:schemas-microsoft-com:office:word" xmlns:w="http://schemas.openxmlformats.org/wordprocessingml/2006/main" xmlns:w14="http://schemas.microsoft.com/office/word/2010/wordml" xmlns:w15="http://schemas.microsoft.com/office/word/2012/wordml" xmlns:w16cex="http://schemas.microsoft.com/office/word/2018/wordml/cex" xmlns:w16cid="http://schemas.microsoft.com/office/word/2016/wordml/cid" xmlns:w16="http://schemas.microsoft.com/office/word/2018/wordml" xmlns:w16se="http://schemas.microsoft.com/office/word/2015/wordml/symex" xmlns:wpg="http://schemas.microsoft.com/office/word/2010/wordprocessingGroup" xmlns:wpi="http://schemas.microsoft.com/office/word/2010/wordprocessingInk" xmlns:wne="http://schemas.microsoft.com/office/word/2006/wordml" xmlns:wps="http://schemas.microsoft.com/office/word/2010/wordprocessingShape" mc:Ignorable="w14 w15 w16se w16cid w16 w16cex wp14">
   <w:endnote w:type="separator" w:id="-1">
     <w:p>
       <w:pPr>
@@ -20143,7 +19825,7 @@
 </file>
 
 <file path=word/footer1.xml><?xml version="1.0" encoding="utf-8"?>
-<w:ftr xmlns:wpc="http://schemas.microsoft.com/office/word/2010/wordprocessingCanvas" xmlns:cx="http://schemas.microsoft.com/office/drawing/2014/chartex" xmlns:cx1="http://schemas.microsoft.com/office/drawing/2015/9/8/chartex" xmlns:mc="http://schemas.openxmlformats.org/markup-compatibility/2006" xmlns:o="urn:schemas-microsoft-com:office:office" xmlns:r="http://schemas.openxmlformats.org/officeDocument/2006/relationships" xmlns:m="http://schemas.openxmlformats.org/officeDocument/2006/math" xmlns:v="urn:schemas-microsoft-com:vml" xmlns:wp14="http://schemas.microsoft.com/office/word/2010/wordprocessingDrawing" xmlns:wp="http://schemas.openxmlformats.org/drawingml/2006/wordprocessingDrawing" xmlns:w10="urn:schemas-microsoft-com:office:word" xmlns:w="http://schemas.openxmlformats.org/wordprocessingml/2006/main" xmlns:w14="http://schemas.microsoft.com/office/word/2010/wordml" xmlns:w15="http://schemas.microsoft.com/office/word/2012/wordml" xmlns:w16se="http://schemas.microsoft.com/office/word/2015/wordml/symex" xmlns:wpg="http://schemas.microsoft.com/office/word/2010/wordprocessingGroup" xmlns:wpi="http://schemas.microsoft.com/office/word/2010/wordprocessingInk" xmlns:wne="http://schemas.microsoft.com/office/word/2006/wordml" xmlns:wps="http://schemas.microsoft.com/office/word/2010/wordprocessingShape" mc:Ignorable="w14 w15 w16se wp14">
+<w:ftr xmlns:wpc="http://schemas.microsoft.com/office/word/2010/wordprocessingCanvas" xmlns:cx="http://schemas.microsoft.com/office/drawing/2014/chartex" xmlns:cx1="http://schemas.microsoft.com/office/drawing/2015/9/8/chartex" xmlns:cx2="http://schemas.microsoft.com/office/drawing/2015/10/21/chartex" xmlns:cx3="http://schemas.microsoft.com/office/drawing/2016/5/9/chartex" xmlns:cx4="http://schemas.microsoft.com/office/drawing/2016/5/10/chartex" xmlns:cx5="http://schemas.microsoft.com/office/drawing/2016/5/11/chartex" xmlns:cx6="http://schemas.microsoft.com/office/drawing/2016/5/12/chartex" xmlns:cx7="http://schemas.microsoft.com/office/drawing/2016/5/13/chartex" xmlns:cx8="http://schemas.microsoft.com/office/drawing/2016/5/14/chartex" xmlns:mc="http://schemas.openxmlformats.org/markup-compatibility/2006" xmlns:aink="http://schemas.microsoft.com/office/drawing/2016/ink" xmlns:am3d="http://schemas.microsoft.com/office/drawing/2017/model3d" xmlns:o="urn:schemas-microsoft-com:office:office" xmlns:r="http://schemas.openxmlformats.org/officeDocument/2006/relationships" xmlns:m="http://schemas.openxmlformats.org/officeDocument/2006/math" xmlns:v="urn:schemas-microsoft-com:vml" xmlns:wp14="http://schemas.microsoft.com/office/word/2010/wordprocessingDrawing" xmlns:wp="http://schemas.openxmlformats.org/drawingml/2006/wordprocessingDrawing" xmlns:w10="urn:schemas-microsoft-com:office:word" xmlns:w="http://schemas.openxmlformats.org/wordprocessingml/2006/main" xmlns:w14="http://schemas.microsoft.com/office/word/2010/wordml" xmlns:w15="http://schemas.microsoft.com/office/word/2012/wordml" xmlns:w16cex="http://schemas.microsoft.com/office/word/2018/wordml/cex" xmlns:w16cid="http://schemas.microsoft.com/office/word/2016/wordml/cid" xmlns:w16="http://schemas.microsoft.com/office/word/2018/wordml" xmlns:w16se="http://schemas.microsoft.com/office/word/2015/wordml/symex" xmlns:wpg="http://schemas.microsoft.com/office/word/2010/wordprocessingGroup" xmlns:wpi="http://schemas.microsoft.com/office/word/2010/wordprocessingInk" xmlns:wne="http://schemas.microsoft.com/office/word/2006/wordml" xmlns:wps="http://schemas.microsoft.com/office/word/2010/wordprocessingShape" mc:Ignorable="w14 w15 w16se w16cid w16 w16cex wp14">
   <w:p>
     <w:pPr>
       <w:pBdr>
@@ -20288,7 +19970,7 @@
 </file>
 
 <file path=word/footer2.xml><?xml version="1.0" encoding="utf-8"?>
-<w:ftr xmlns:wpc="http://schemas.microsoft.com/office/word/2010/wordprocessingCanvas" xmlns:cx="http://schemas.microsoft.com/office/drawing/2014/chartex" xmlns:cx1="http://schemas.microsoft.com/office/drawing/2015/9/8/chartex" xmlns:mc="http://schemas.openxmlformats.org/markup-compatibility/2006" xmlns:o="urn:schemas-microsoft-com:office:office" xmlns:r="http://schemas.openxmlformats.org/officeDocument/2006/relationships" xmlns:m="http://schemas.openxmlformats.org/officeDocument/2006/math" xmlns:v="urn:schemas-microsoft-com:vml" xmlns:wp14="http://schemas.microsoft.com/office/word/2010/wordprocessingDrawing" xmlns:wp="http://schemas.openxmlformats.org/drawingml/2006/wordprocessingDrawing" xmlns:w10="urn:schemas-microsoft-com:office:word" xmlns:w="http://schemas.openxmlformats.org/wordprocessingml/2006/main" xmlns:w14="http://schemas.microsoft.com/office/word/2010/wordml" xmlns:w15="http://schemas.microsoft.com/office/word/2012/wordml" xmlns:w16se="http://schemas.microsoft.com/office/word/2015/wordml/symex" xmlns:wpg="http://schemas.microsoft.com/office/word/2010/wordprocessingGroup" xmlns:wpi="http://schemas.microsoft.com/office/word/2010/wordprocessingInk" xmlns:wne="http://schemas.microsoft.com/office/word/2006/wordml" xmlns:wps="http://schemas.microsoft.com/office/word/2010/wordprocessingShape" mc:Ignorable="w14 w15 w16se wp14">
+<w:ftr xmlns:wpc="http://schemas.microsoft.com/office/word/2010/wordprocessingCanvas" xmlns:cx="http://schemas.microsoft.com/office/drawing/2014/chartex" xmlns:cx1="http://schemas.microsoft.com/office/drawing/2015/9/8/chartex" xmlns:cx2="http://schemas.microsoft.com/office/drawing/2015/10/21/chartex" xmlns:cx3="http://schemas.microsoft.com/office/drawing/2016/5/9/chartex" xmlns:cx4="http://schemas.microsoft.com/office/drawing/2016/5/10/chartex" xmlns:cx5="http://schemas.microsoft.com/office/drawing/2016/5/11/chartex" xmlns:cx6="http://schemas.microsoft.com/office/drawing/2016/5/12/chartex" xmlns:cx7="http://schemas.microsoft.com/office/drawing/2016/5/13/chartex" xmlns:cx8="http://schemas.microsoft.com/office/drawing/2016/5/14/chartex" xmlns:mc="http://schemas.openxmlformats.org/markup-compatibility/2006" xmlns:aink="http://schemas.microsoft.com/office/drawing/2016/ink" xmlns:am3d="http://schemas.microsoft.com/office/drawing/2017/model3d" xmlns:o="urn:schemas-microsoft-com:office:office" xmlns:r="http://schemas.openxmlformats.org/officeDocument/2006/relationships" xmlns:m="http://schemas.openxmlformats.org/officeDocument/2006/math" xmlns:v="urn:schemas-microsoft-com:vml" xmlns:wp14="http://schemas.microsoft.com/office/word/2010/wordprocessingDrawing" xmlns:wp="http://schemas.openxmlformats.org/drawingml/2006/wordprocessingDrawing" xmlns:w10="urn:schemas-microsoft-com:office:word" xmlns:w="http://schemas.openxmlformats.org/wordprocessingml/2006/main" xmlns:w14="http://schemas.microsoft.com/office/word/2010/wordml" xmlns:w15="http://schemas.microsoft.com/office/word/2012/wordml" xmlns:w16cex="http://schemas.microsoft.com/office/word/2018/wordml/cex" xmlns:w16cid="http://schemas.microsoft.com/office/word/2016/wordml/cid" xmlns:w16="http://schemas.microsoft.com/office/word/2018/wordml" xmlns:w16se="http://schemas.microsoft.com/office/word/2015/wordml/symex" xmlns:wpg="http://schemas.microsoft.com/office/word/2010/wordprocessingGroup" xmlns:wpi="http://schemas.microsoft.com/office/word/2010/wordprocessingInk" xmlns:wne="http://schemas.microsoft.com/office/word/2006/wordml" xmlns:wps="http://schemas.microsoft.com/office/word/2010/wordprocessingShape" mc:Ignorable="w14 w15 w16se w16cid w16 w16cex wp14">
   <w:p>
     <w:pPr>
       <w:pBdr>
@@ -20497,7 +20179,7 @@
 </file>
 
 <file path=word/footnotes.xml><?xml version="1.0" encoding="utf-8"?>
-<w:footnotes xmlns:wpc="http://schemas.microsoft.com/office/word/2010/wordprocessingCanvas" xmlns:cx="http://schemas.microsoft.com/office/drawing/2014/chartex" xmlns:cx1="http://schemas.microsoft.com/office/drawing/2015/9/8/chartex" xmlns:mc="http://schemas.openxmlformats.org/markup-compatibility/2006" xmlns:o="urn:schemas-microsoft-com:office:office" xmlns:r="http://schemas.openxmlformats.org/officeDocument/2006/relationships" xmlns:m="http://schemas.openxmlformats.org/officeDocument/2006/math" xmlns:v="urn:schemas-microsoft-com:vml" xmlns:wp14="http://schemas.microsoft.com/office/word/2010/wordprocessingDrawing" xmlns:wp="http://schemas.openxmlformats.org/drawingml/2006/wordprocessingDrawing" xmlns:w10="urn:schemas-microsoft-com:office:word" xmlns:w="http://schemas.openxmlformats.org/wordprocessingml/2006/main" xmlns:w14="http://schemas.microsoft.com/office/word/2010/wordml" xmlns:w15="http://schemas.microsoft.com/office/word/2012/wordml" xmlns:w16se="http://schemas.microsoft.com/office/word/2015/wordml/symex" xmlns:wpg="http://schemas.microsoft.com/office/word/2010/wordprocessingGroup" xmlns:wpi="http://schemas.microsoft.com/office/word/2010/wordprocessingInk" xmlns:wne="http://schemas.microsoft.com/office/word/2006/wordml" xmlns:wps="http://schemas.microsoft.com/office/word/2010/wordprocessingShape" mc:Ignorable="w14 w15 w16se wp14">
+<w:footnotes xmlns:wpc="http://schemas.microsoft.com/office/word/2010/wordprocessingCanvas" xmlns:cx="http://schemas.microsoft.com/office/drawing/2014/chartex" xmlns:cx1="http://schemas.microsoft.com/office/drawing/2015/9/8/chartex" xmlns:cx2="http://schemas.microsoft.com/office/drawing/2015/10/21/chartex" xmlns:cx3="http://schemas.microsoft.com/office/drawing/2016/5/9/chartex" xmlns:cx4="http://schemas.microsoft.com/office/drawing/2016/5/10/chartex" xmlns:cx5="http://schemas.microsoft.com/office/drawing/2016/5/11/chartex" xmlns:cx6="http://schemas.microsoft.com/office/drawing/2016/5/12/chartex" xmlns:cx7="http://schemas.microsoft.com/office/drawing/2016/5/13/chartex" xmlns:cx8="http://schemas.microsoft.com/office/drawing/2016/5/14/chartex" xmlns:mc="http://schemas.openxmlformats.org/markup-compatibility/2006" xmlns:aink="http://schemas.microsoft.com/office/drawing/2016/ink" xmlns:am3d="http://schemas.microsoft.com/office/drawing/2017/model3d" xmlns:o="urn:schemas-microsoft-com:office:office" xmlns:r="http://schemas.openxmlformats.org/officeDocument/2006/relationships" xmlns:m="http://schemas.openxmlformats.org/officeDocument/2006/math" xmlns:v="urn:schemas-microsoft-com:vml" xmlns:wp14="http://schemas.microsoft.com/office/word/2010/wordprocessingDrawing" xmlns:wp="http://schemas.openxmlformats.org/drawingml/2006/wordprocessingDrawing" xmlns:w10="urn:schemas-microsoft-com:office:word" xmlns:w="http://schemas.openxmlformats.org/wordprocessingml/2006/main" xmlns:w14="http://schemas.microsoft.com/office/word/2010/wordml" xmlns:w15="http://schemas.microsoft.com/office/word/2012/wordml" xmlns:w16cex="http://schemas.microsoft.com/office/word/2018/wordml/cex" xmlns:w16cid="http://schemas.microsoft.com/office/word/2016/wordml/cid" xmlns:w16="http://schemas.microsoft.com/office/word/2018/wordml" xmlns:w16se="http://schemas.microsoft.com/office/word/2015/wordml/symex" xmlns:wpg="http://schemas.microsoft.com/office/word/2010/wordprocessingGroup" xmlns:wpi="http://schemas.microsoft.com/office/word/2010/wordprocessingInk" xmlns:wne="http://schemas.microsoft.com/office/word/2006/wordml" xmlns:wps="http://schemas.microsoft.com/office/word/2010/wordprocessingShape" mc:Ignorable="w14 w15 w16se w16cid w16 w16cex wp14">
   <w:footnote w:type="separator" w:id="-1">
     <w:p>
       <w:pPr>
@@ -20522,7 +20204,7 @@
 </file>
 
 <file path=word/header1.xml><?xml version="1.0" encoding="utf-8"?>
-<w:hdr xmlns:wpc="http://schemas.microsoft.com/office/word/2010/wordprocessingCanvas" xmlns:cx="http://schemas.microsoft.com/office/drawing/2014/chartex" xmlns:cx1="http://schemas.microsoft.com/office/drawing/2015/9/8/chartex" xmlns:mc="http://schemas.openxmlformats.org/markup-compatibility/2006" xmlns:o="urn:schemas-microsoft-com:office:office" xmlns:r="http://schemas.openxmlformats.org/officeDocument/2006/relationships" xmlns:m="http://schemas.openxmlformats.org/officeDocument/2006/math" xmlns:v="urn:schemas-microsoft-com:vml" xmlns:wp14="http://schemas.microsoft.com/office/word/2010/wordprocessingDrawing" xmlns:wp="http://schemas.openxmlformats.org/drawingml/2006/wordprocessingDrawing" xmlns:w10="urn:schemas-microsoft-com:office:word" xmlns:w="http://schemas.openxmlformats.org/wordprocessingml/2006/main" xmlns:w14="http://schemas.microsoft.com/office/word/2010/wordml" xmlns:w15="http://schemas.microsoft.com/office/word/2012/wordml" xmlns:w16se="http://schemas.microsoft.com/office/word/2015/wordml/symex" xmlns:wpg="http://schemas.microsoft.com/office/word/2010/wordprocessingGroup" xmlns:wpi="http://schemas.microsoft.com/office/word/2010/wordprocessingInk" xmlns:wne="http://schemas.microsoft.com/office/word/2006/wordml" xmlns:wps="http://schemas.microsoft.com/office/word/2010/wordprocessingShape" mc:Ignorable="w14 w15 w16se wp14">
+<w:hdr xmlns:wpc="http://schemas.microsoft.com/office/word/2010/wordprocessingCanvas" xmlns:cx="http://schemas.microsoft.com/office/drawing/2014/chartex" xmlns:cx1="http://schemas.microsoft.com/office/drawing/2015/9/8/chartex" xmlns:cx2="http://schemas.microsoft.com/office/drawing/2015/10/21/chartex" xmlns:cx3="http://schemas.microsoft.com/office/drawing/2016/5/9/chartex" xmlns:cx4="http://schemas.microsoft.com/office/drawing/2016/5/10/chartex" xmlns:cx5="http://schemas.microsoft.com/office/drawing/2016/5/11/chartex" xmlns:cx6="http://schemas.microsoft.com/office/drawing/2016/5/12/chartex" xmlns:cx7="http://schemas.microsoft.com/office/drawing/2016/5/13/chartex" xmlns:cx8="http://schemas.microsoft.com/office/drawing/2016/5/14/chartex" xmlns:mc="http://schemas.openxmlformats.org/markup-compatibility/2006" xmlns:aink="http://schemas.microsoft.com/office/drawing/2016/ink" xmlns:am3d="http://schemas.microsoft.com/office/drawing/2017/model3d" xmlns:o="urn:schemas-microsoft-com:office:office" xmlns:r="http://schemas.openxmlformats.org/officeDocument/2006/relationships" xmlns:m="http://schemas.openxmlformats.org/officeDocument/2006/math" xmlns:v="urn:schemas-microsoft-com:vml" xmlns:wp14="http://schemas.microsoft.com/office/word/2010/wordprocessingDrawing" xmlns:wp="http://schemas.openxmlformats.org/drawingml/2006/wordprocessingDrawing" xmlns:w10="urn:schemas-microsoft-com:office:word" xmlns:w="http://schemas.openxmlformats.org/wordprocessingml/2006/main" xmlns:w14="http://schemas.microsoft.com/office/word/2010/wordml" xmlns:w15="http://schemas.microsoft.com/office/word/2012/wordml" xmlns:w16cex="http://schemas.microsoft.com/office/word/2018/wordml/cex" xmlns:w16cid="http://schemas.microsoft.com/office/word/2016/wordml/cid" xmlns:w16="http://schemas.microsoft.com/office/word/2018/wordml" xmlns:w16se="http://schemas.microsoft.com/office/word/2015/wordml/symex" xmlns:wpg="http://schemas.microsoft.com/office/word/2010/wordprocessingGroup" xmlns:wpi="http://schemas.microsoft.com/office/word/2010/wordprocessingInk" xmlns:wne="http://schemas.microsoft.com/office/word/2006/wordml" xmlns:wps="http://schemas.microsoft.com/office/word/2010/wordprocessingShape" mc:Ignorable="w14 w15 w16se w16cid w16 w16cex wp14">
   <w:p>
     <w:pPr>
       <w:pStyle w:val="Header"/>
@@ -20535,7 +20217,7 @@
 </file>
 
 <file path=word/header2.xml><?xml version="1.0" encoding="utf-8"?>
-<w:hdr xmlns:wpc="http://schemas.microsoft.com/office/word/2010/wordprocessingCanvas" xmlns:cx="http://schemas.microsoft.com/office/drawing/2014/chartex" xmlns:cx1="http://schemas.microsoft.com/office/drawing/2015/9/8/chartex" xmlns:mc="http://schemas.openxmlformats.org/markup-compatibility/2006" xmlns:o="urn:schemas-microsoft-com:office:office" xmlns:r="http://schemas.openxmlformats.org/officeDocument/2006/relationships" xmlns:m="http://schemas.openxmlformats.org/officeDocument/2006/math" xmlns:v="urn:schemas-microsoft-com:vml" xmlns:wp14="http://schemas.microsoft.com/office/word/2010/wordprocessingDrawing" xmlns:wp="http://schemas.openxmlformats.org/drawingml/2006/wordprocessingDrawing" xmlns:w10="urn:schemas-microsoft-com:office:word" xmlns:w="http://schemas.openxmlformats.org/wordprocessingml/2006/main" xmlns:w14="http://schemas.microsoft.com/office/word/2010/wordml" xmlns:w15="http://schemas.microsoft.com/office/word/2012/wordml" xmlns:w16se="http://schemas.microsoft.com/office/word/2015/wordml/symex" xmlns:wpg="http://schemas.microsoft.com/office/word/2010/wordprocessingGroup" xmlns:wpi="http://schemas.microsoft.com/office/word/2010/wordprocessingInk" xmlns:wne="http://schemas.microsoft.com/office/word/2006/wordml" xmlns:wps="http://schemas.microsoft.com/office/word/2010/wordprocessingShape" mc:Ignorable="w14 w15 w16se wp14">
+<w:hdr xmlns:wpc="http://schemas.microsoft.com/office/word/2010/wordprocessingCanvas" xmlns:cx="http://schemas.microsoft.com/office/drawing/2014/chartex" xmlns:cx1="http://schemas.microsoft.com/office/drawing/2015/9/8/chartex" xmlns:cx2="http://schemas.microsoft.com/office/drawing/2015/10/21/chartex" xmlns:cx3="http://schemas.microsoft.com/office/drawing/2016/5/9/chartex" xmlns:cx4="http://schemas.microsoft.com/office/drawing/2016/5/10/chartex" xmlns:cx5="http://schemas.microsoft.com/office/drawing/2016/5/11/chartex" xmlns:cx6="http://schemas.microsoft.com/office/drawing/2016/5/12/chartex" xmlns:cx7="http://schemas.microsoft.com/office/drawing/2016/5/13/chartex" xmlns:cx8="http://schemas.microsoft.com/office/drawing/2016/5/14/chartex" xmlns:mc="http://schemas.openxmlformats.org/markup-compatibility/2006" xmlns:aink="http://schemas.microsoft.com/office/drawing/2016/ink" xmlns:am3d="http://schemas.microsoft.com/office/drawing/2017/model3d" xmlns:o="urn:schemas-microsoft-com:office:office" xmlns:r="http://schemas.openxmlformats.org/officeDocument/2006/relationships" xmlns:m="http://schemas.openxmlformats.org/officeDocument/2006/math" xmlns:v="urn:schemas-microsoft-com:vml" xmlns:wp14="http://schemas.microsoft.com/office/word/2010/wordprocessingDrawing" xmlns:wp="http://schemas.openxmlformats.org/drawingml/2006/wordprocessingDrawing" xmlns:w10="urn:schemas-microsoft-com:office:word" xmlns:w="http://schemas.openxmlformats.org/wordprocessingml/2006/main" xmlns:w14="http://schemas.microsoft.com/office/word/2010/wordml" xmlns:w15="http://schemas.microsoft.com/office/word/2012/wordml" xmlns:w16cex="http://schemas.microsoft.com/office/word/2018/wordml/cex" xmlns:w16cid="http://schemas.microsoft.com/office/word/2016/wordml/cid" xmlns:w16="http://schemas.microsoft.com/office/word/2018/wordml" xmlns:w16se="http://schemas.microsoft.com/office/word/2015/wordml/symex" xmlns:wpg="http://schemas.microsoft.com/office/word/2010/wordprocessingGroup" xmlns:wpi="http://schemas.microsoft.com/office/word/2010/wordprocessingInk" xmlns:wne="http://schemas.microsoft.com/office/word/2006/wordml" xmlns:wps="http://schemas.microsoft.com/office/word/2010/wordprocessingShape" mc:Ignorable="w14 w15 w16se w16cid w16 w16cex wp14">
   <w:p>
     <w:pPr>
       <w:pStyle w:val="Header"/>
@@ -20548,7 +20230,7 @@
 </file>
 
 <file path=word/numbering.xml><?xml version="1.0" encoding="utf-8"?>
-<w:numbering xmlns:wpc="http://schemas.microsoft.com/office/word/2010/wordprocessingCanvas" xmlns:cx="http://schemas.microsoft.com/office/drawing/2014/chartex" xmlns:cx1="http://schemas.microsoft.com/office/drawing/2015/9/8/chartex" xmlns:mc="http://schemas.openxmlformats.org/markup-compatibility/2006" xmlns:o="urn:schemas-microsoft-com:office:office" xmlns:r="http://schemas.openxmlformats.org/officeDocument/2006/relationships" xmlns:m="http://schemas.openxmlformats.org/officeDocument/2006/math" xmlns:v="urn:schemas-microsoft-com:vml" xmlns:wp14="http://schemas.microsoft.com/office/word/2010/wordprocessingDrawing" xmlns:wp="http://schemas.openxmlformats.org/drawingml/2006/wordprocessingDrawing" xmlns:w10="urn:schemas-microsoft-com:office:word" xmlns:w="http://schemas.openxmlformats.org/wordprocessingml/2006/main" xmlns:w14="http://schemas.microsoft.com/office/word/2010/wordml" xmlns:w15="http://schemas.microsoft.com/office/word/2012/wordml" xmlns:w16se="http://schemas.microsoft.com/office/word/2015/wordml/symex" xmlns:wpg="http://schemas.microsoft.com/office/word/2010/wordprocessingGroup" xmlns:wpi="http://schemas.microsoft.com/office/word/2010/wordprocessingInk" xmlns:wne="http://schemas.microsoft.com/office/word/2006/wordml" xmlns:wps="http://schemas.microsoft.com/office/word/2010/wordprocessingShape" mc:Ignorable="w14 w15 w16se wp14">
+<w:numbering xmlns:wpc="http://schemas.microsoft.com/office/word/2010/wordprocessingCanvas" xmlns:cx="http://schemas.microsoft.com/office/drawing/2014/chartex" xmlns:cx1="http://schemas.microsoft.com/office/drawing/2015/9/8/chartex" xmlns:cx2="http://schemas.microsoft.com/office/drawing/2015/10/21/chartex" xmlns:cx3="http://schemas.microsoft.com/office/drawing/2016/5/9/chartex" xmlns:cx4="http://schemas.microsoft.com/office/drawing/2016/5/10/chartex" xmlns:cx5="http://schemas.microsoft.com/office/drawing/2016/5/11/chartex" xmlns:cx6="http://schemas.microsoft.com/office/drawing/2016/5/12/chartex" xmlns:cx7="http://schemas.microsoft.com/office/drawing/2016/5/13/chartex" xmlns:cx8="http://schemas.microsoft.com/office/drawing/2016/5/14/chartex" xmlns:mc="http://schemas.openxmlformats.org/markup-compatibility/2006" xmlns:aink="http://schemas.microsoft.com/office/drawing/2016/ink" xmlns:am3d="http://schemas.microsoft.com/office/drawing/2017/model3d" xmlns:o="urn:schemas-microsoft-com:office:office" xmlns:r="http://schemas.openxmlformats.org/officeDocument/2006/relationships" xmlns:m="http://schemas.openxmlformats.org/officeDocument/2006/math" xmlns:v="urn:schemas-microsoft-com:vml" xmlns:wp14="http://schemas.microsoft.com/office/word/2010/wordprocessingDrawing" xmlns:wp="http://schemas.openxmlformats.org/drawingml/2006/wordprocessingDrawing" xmlns:w10="urn:schemas-microsoft-com:office:word" xmlns:w="http://schemas.openxmlformats.org/wordprocessingml/2006/main" xmlns:w14="http://schemas.microsoft.com/office/word/2010/wordml" xmlns:w15="http://schemas.microsoft.com/office/word/2012/wordml" xmlns:w16cex="http://schemas.microsoft.com/office/word/2018/wordml/cex" xmlns:w16cid="http://schemas.microsoft.com/office/word/2016/wordml/cid" xmlns:w16="http://schemas.microsoft.com/office/word/2018/wordml" xmlns:w16se="http://schemas.microsoft.com/office/word/2015/wordml/symex" xmlns:wpg="http://schemas.microsoft.com/office/word/2010/wordprocessingGroup" xmlns:wpi="http://schemas.microsoft.com/office/word/2010/wordprocessingInk" xmlns:wne="http://schemas.microsoft.com/office/word/2006/wordml" xmlns:wps="http://schemas.microsoft.com/office/word/2010/wordprocessingShape" mc:Ignorable="w14 w15 w16se w16cid w16 w16cex wp14">
   <w:abstractNum w:abstractNumId="0" w15:restartNumberingAfterBreak="0">
     <w:nsid w:val="18FA6352"/>
     <w:multiLevelType w:val="multilevel"/>
@@ -21096,7 +20778,7 @@
 </file>
 
 <file path=word/styles.xml><?xml version="1.0" encoding="utf-8"?>
-<w:styles xmlns:mc="http://schemas.openxmlformats.org/markup-compatibility/2006" xmlns:r="http://schemas.openxmlformats.org/officeDocument/2006/relationships" xmlns:w="http://schemas.openxmlformats.org/wordprocessingml/2006/main" xmlns:w14="http://schemas.microsoft.com/office/word/2010/wordml" xmlns:w15="http://schemas.microsoft.com/office/word/2012/wordml" xmlns:w16se="http://schemas.microsoft.com/office/word/2015/wordml/symex" mc:Ignorable="w14 w15 w16se">
+<w:styles xmlns:mc="http://schemas.openxmlformats.org/markup-compatibility/2006" xmlns:r="http://schemas.openxmlformats.org/officeDocument/2006/relationships" xmlns:w="http://schemas.openxmlformats.org/wordprocessingml/2006/main" xmlns:w14="http://schemas.microsoft.com/office/word/2010/wordml" xmlns:w15="http://schemas.microsoft.com/office/word/2012/wordml" xmlns:w16cex="http://schemas.microsoft.com/office/word/2018/wordml/cex" xmlns:w16cid="http://schemas.microsoft.com/office/word/2016/wordml/cid" xmlns:w16="http://schemas.microsoft.com/office/word/2018/wordml" xmlns:w16se="http://schemas.microsoft.com/office/word/2015/wordml/symex" mc:Ignorable="w14 w15 w16se w16cid w16 w16cex">
   <w:docDefaults>
     <w:rPrDefault>
       <w:rPr>
@@ -21106,7 +20788,7 @@
     </w:rPrDefault>
     <w:pPrDefault/>
   </w:docDefaults>
-  <w:latentStyles w:defLockedState="0" w:defUIPriority="99" w:defSemiHidden="0" w:defUnhideWhenUsed="0" w:defQFormat="0" w:count="371">
+  <w:latentStyles w:defLockedState="0" w:defUIPriority="99" w:defSemiHidden="0" w:defUnhideWhenUsed="0" w:defQFormat="0" w:count="376">
     <w:lsdException w:name="Normal" w:uiPriority="0" w:qFormat="1"/>
     <w:lsdException w:name="heading 1" w:uiPriority="9" w:qFormat="1"/>
     <w:lsdException w:name="heading 2" w:semiHidden="1" w:uiPriority="9" w:unhideWhenUsed="1" w:qFormat="1"/>
@@ -21212,7 +20894,6 @@
     <w:lsdException w:name="HTML Sample" w:semiHidden="1" w:unhideWhenUsed="1"/>
     <w:lsdException w:name="HTML Typewriter" w:semiHidden="1" w:unhideWhenUsed="1"/>
     <w:lsdException w:name="HTML Variable" w:semiHidden="1" w:unhideWhenUsed="1"/>
-    <w:lsdException w:name="Normal Table" w:semiHidden="1" w:unhideWhenUsed="1"/>
     <w:lsdException w:name="annotation subject" w:semiHidden="1" w:unhideWhenUsed="1"/>
     <w:lsdException w:name="No List" w:semiHidden="1" w:unhideWhenUsed="1"/>
     <w:lsdException w:name="Outline List 1" w:semiHidden="1" w:unhideWhenUsed="1"/>
@@ -21255,11 +20936,8 @@
     <w:lsdException w:name="Table Contemporary" w:semiHidden="1" w:unhideWhenUsed="1"/>
     <w:lsdException w:name="Table Elegant" w:semiHidden="1" w:unhideWhenUsed="1"/>
     <w:lsdException w:name="Table Professional" w:semiHidden="1" w:unhideWhenUsed="1"/>
-    <w:lsdException w:name="Table Subtle 1" w:semiHidden="1" w:unhideWhenUsed="1"/>
     <w:lsdException w:name="Table Subtle 2" w:semiHidden="1" w:unhideWhenUsed="1"/>
     <w:lsdException w:name="Table Web 1" w:semiHidden="1" w:unhideWhenUsed="1"/>
-    <w:lsdException w:name="Table Web 2" w:semiHidden="1" w:unhideWhenUsed="1"/>
-    <w:lsdException w:name="Table Web 3" w:semiHidden="1" w:unhideWhenUsed="1"/>
     <w:lsdException w:name="Balloon Text" w:semiHidden="1" w:unhideWhenUsed="1"/>
     <w:lsdException w:name="Table Grid" w:uiPriority="59"/>
     <w:lsdException w:name="Table Theme" w:semiHidden="1" w:unhideWhenUsed="1"/>
@@ -21478,6 +21156,11 @@
     <w:lsdException w:name="List Table 5 Dark Accent 6" w:uiPriority="50"/>
     <w:lsdException w:name="List Table 6 Colorful Accent 6" w:uiPriority="51"/>
     <w:lsdException w:name="List Table 7 Colorful Accent 6" w:uiPriority="52"/>
+    <w:lsdException w:name="Mention" w:semiHidden="1" w:unhideWhenUsed="1"/>
+    <w:lsdException w:name="Smart Hyperlink" w:semiHidden="1" w:unhideWhenUsed="1"/>
+    <w:lsdException w:name="Hashtag" w:semiHidden="1" w:unhideWhenUsed="1"/>
+    <w:lsdException w:name="Unresolved Mention" w:semiHidden="1" w:unhideWhenUsed="1"/>
+    <w:lsdException w:name="Smart Link" w:semiHidden="1" w:unhideWhenUsed="1"/>
   </w:latentStyles>
   <w:style w:type="paragraph" w:default="1" w:styleId="Normal">
     <w:name w:val="Normal"/>

</xml_diff>